<commit_message>
add readme.md for total note
</commit_message>
<xml_diff>
--- a/Report Column Family- HBase.docx
+++ b/Report Column Family- HBase.docx
@@ -20,7 +20,7 @@
                 <wp:positionV relativeFrom="paragraph">
                   <wp:posOffset>-542925</wp:posOffset>
                 </wp:positionV>
-                <wp:extent cx="5563235" cy="9097010"/>
+                <wp:extent cx="5564505" cy="9098280"/>
                 <wp:effectExtent l="0" t="0" r="19050" b="28575"/>
                 <wp:wrapNone/>
                 <wp:docPr id="1" name="Text Box 1"/>
@@ -31,7 +31,7 @@
                       <wps:spPr>
                         <a:xfrm>
                           <a:off x="0" y="0"/>
-                          <a:ext cx="5562720" cy="9096480"/>
+                          <a:ext cx="5563800" cy="9097560"/>
                         </a:xfrm>
                         <a:prstGeom prst="rect">
                           <a:avLst/>
@@ -61,7 +61,7 @@
           </mc:Choice>
           <mc:Fallback>
             <w:pict>
-              <v:rect id="shape_0" ID="Text Box 1" fillcolor="white" stroked="t" style="position:absolute;margin-left:14.25pt;margin-top:-42.75pt;width:437.95pt;height:716.2pt;mso-position-horizontal-relative:margin">
+              <v:rect id="shape_0" ID="Text Box 1" fillcolor="white" stroked="t" style="position:absolute;margin-left:14.25pt;margin-top:-42.75pt;width:438.05pt;height:716.3pt;mso-position-horizontal-relative:margin">
                 <w10:wrap type="none"/>
                 <v:fill o:detectmouseclick="t" type="solid" color2="black"/>
                 <v:stroke color="black" weight="9360" joinstyle="miter" endcap="flat"/>
@@ -69,8 +69,6 @@
             </w:pict>
           </mc:Fallback>
         </mc:AlternateContent>
-      </w:r>
-      <w:r>
         <mc:AlternateContent>
           <mc:Choice Requires="wps">
             <w:drawing>
@@ -82,21 +80,33 @@
                 <wp:positionV relativeFrom="paragraph">
                   <wp:posOffset>-542925</wp:posOffset>
                 </wp:positionV>
-                <wp:extent cx="5563235" cy="9097010"/>
+                <wp:extent cx="5564505" cy="9098280"/>
                 <wp:effectExtent l="0" t="0" r="0" b="0"/>
                 <wp:wrapNone/>
                 <wp:docPr id="2" name="Frame1"/>
                 <a:graphic xmlns:a="http://schemas.openxmlformats.org/drawingml/2006/main">
                   <a:graphicData uri="http://schemas.microsoft.com/office/word/2010/wordprocessingShape">
                     <wps:wsp>
-                      <wps:cNvSpPr txBox="1"/>
+                      <wps:cNvSpPr/>
                       <wps:spPr>
                         <a:xfrm>
                           <a:off x="0" y="0"/>
-                          <a:ext cx="5563235" cy="9097010"/>
+                          <a:ext cx="5563800" cy="9097560"/>
                         </a:xfrm>
-                        <a:prstGeom prst="rect"/>
+                        <a:prstGeom prst="rect">
+                          <a:avLst/>
+                        </a:prstGeom>
+                        <a:noFill/>
+                        <a:ln>
+                          <a:noFill/>
+                        </a:ln>
                       </wps:spPr>
+                      <wps:style>
+                        <a:lnRef idx="0"/>
+                        <a:fillRef idx="0"/>
+                        <a:effectRef idx="0"/>
+                        <a:fontRef idx="minor"/>
+                      </wps:style>
                       <wps:txbx>
                         <w:txbxContent>
                           <w:p>
@@ -259,17 +269,7 @@
                                 <w:sz w:val="28"/>
                                 <w:szCs w:val="28"/>
                               </w:rPr>
-                              <w:t>CÁC HỆ CƠ SỞ DỮ LIỆU</w:t>
-                            </w:r>
-                            <w:r>
-                              <w:rPr>
-                                <w:rFonts w:cs="Times New Roman" w:ascii="Times New Roman" w:hAnsi="Times New Roman"/>
-                                <w:b/>
-                                <w:color w:val="auto"/>
-                                <w:sz w:val="28"/>
-                                <w:szCs w:val="28"/>
-                              </w:rPr>
-                              <w:t xml:space="preserve"> NÂNG CAO </w:t>
+                              <w:t xml:space="preserve">CÁC HỆ CƠ SỞ DỮ LIỆU NÂNG CAO </w:t>
                             </w:r>
                           </w:p>
                           <w:p>
@@ -388,8 +388,21 @@
                                 <w:sz w:val="28"/>
                                 <w:szCs w:val="28"/>
                               </w:rPr>
-                              <w:t xml:space="preserve">BÁO CÁO </w:t>
+                              <w:t xml:space="preserve">Báo cáo tìm hiểu hệ cơ sở dữ liệu </w:t>
                             </w:r>
+                          </w:p>
+                          <w:p>
+                            <w:pPr>
+                              <w:pStyle w:val="FrameContents"/>
+                              <w:tabs>
+                                <w:tab w:val="center" w:pos="1134" w:leader="none"/>
+                                <w:tab w:val="center" w:pos="5670" w:leader="none"/>
+                              </w:tabs>
+                              <w:jc w:val="center"/>
+                              <w:rPr>
+                                <w:color w:val="auto"/>
+                              </w:rPr>
+                            </w:pPr>
                             <w:r>
                               <w:rPr>
                                 <w:rFonts w:eastAsia="Times New Roman" w:cs="Times New Roman" w:ascii="Times New Roman" w:hAnsi="Times New Roman"/>
@@ -399,7 +412,7 @@
                                 <w:sz w:val="28"/>
                                 <w:szCs w:val="28"/>
                               </w:rPr>
-                              <w:t>TÌM HIỂU HỆ CƠ SỞ DỮ LIỆU HBASE</w:t>
+                              <w:t>HBASE</w:t>
                             </w:r>
                           </w:p>
                           <w:p>
@@ -567,7 +580,7 @@
                                 <w:tab w:val="center" w:pos="5670" w:leader="none"/>
                               </w:tabs>
                               <w:spacing w:lineRule="auto" w:line="360"/>
-                              <w:ind w:hanging="0"/>
+                              <w:ind w:left="720" w:hanging="0"/>
                               <w:rPr>
                                 <w:color w:val="auto"/>
                               </w:rPr>
@@ -586,7 +599,7 @@
                                 <w:tab w:val="center" w:pos="5670" w:leader="none"/>
                               </w:tabs>
                               <w:spacing w:lineRule="auto" w:line="360"/>
-                              <w:ind w:hanging="0"/>
+                              <w:ind w:left="720" w:hanging="0"/>
                               <w:rPr>
                                 <w:color w:val="auto"/>
                               </w:rPr>
@@ -605,7 +618,7 @@
                                 <w:tab w:val="center" w:pos="5670" w:leader="none"/>
                               </w:tabs>
                               <w:spacing w:lineRule="auto" w:line="360"/>
-                              <w:ind w:hanging="0"/>
+                              <w:ind w:left="720" w:hanging="0"/>
                               <w:rPr>
                                 <w:color w:val="auto"/>
                               </w:rPr>
@@ -624,7 +637,7 @@
                                 <w:tab w:val="center" w:pos="5670" w:leader="none"/>
                               </w:tabs>
                               <w:spacing w:lineRule="auto" w:line="360"/>
-                              <w:ind w:hanging="0"/>
+                              <w:ind w:left="720" w:hanging="0"/>
                               <w:rPr>
                                 <w:color w:val="auto"/>
                               </w:rPr>
@@ -643,7 +656,7 @@
                                 <w:tab w:val="center" w:pos="5670" w:leader="none"/>
                               </w:tabs>
                               <w:spacing w:lineRule="auto" w:line="360"/>
-                              <w:ind w:hanging="0"/>
+                              <w:ind w:left="720" w:hanging="0"/>
                               <w:rPr>
                                 <w:color w:val="auto"/>
                               </w:rPr>
@@ -662,7 +675,7 @@
                                 <w:tab w:val="center" w:pos="5670" w:leader="none"/>
                               </w:tabs>
                               <w:spacing w:lineRule="auto" w:line="360"/>
-                              <w:ind w:hanging="0"/>
+                              <w:ind w:left="720" w:hanging="0"/>
                               <w:rPr>
                                 <w:color w:val="auto"/>
                               </w:rPr>
@@ -681,7 +694,7 @@
                                 <w:tab w:val="center" w:pos="5670" w:leader="none"/>
                               </w:tabs>
                               <w:spacing w:lineRule="auto" w:line="360"/>
-                              <w:ind w:hanging="0"/>
+                              <w:ind w:left="720" w:hanging="0"/>
                               <w:rPr>
                                 <w:color w:val="auto"/>
                               </w:rPr>
@@ -695,38 +708,6 @@
                           <w:p>
                             <w:pPr>
                               <w:pStyle w:val="FrameContents"/>
-                              <w:rPr>
-                                <w:color w:val="auto"/>
-                              </w:rPr>
-                            </w:pPr>
-                            <w:r>
-                              <w:rPr>
-                                <w:color w:val="auto"/>
-                              </w:rPr>
-                            </w:r>
-                          </w:p>
-                          <w:p>
-                            <w:pPr>
-                              <w:pStyle w:val="Heading9"/>
-                              <w:ind w:firstLine="600"/>
-                              <w:jc w:val="center"/>
-                              <w:rPr>
-                                <w:rFonts w:ascii="Times New Roman" w:hAnsi="Times New Roman" w:cs="Times New Roman"/>
-                                <w:color w:val="auto"/>
-                              </w:rPr>
-                            </w:pPr>
-                            <w:r>
-                              <w:rPr>
-                                <w:rFonts w:cs="Times New Roman" w:ascii="Times New Roman" w:hAnsi="Times New Roman"/>
-                                <w:color w:val="auto"/>
-                              </w:rPr>
-                            </w:r>
-                          </w:p>
-                          <w:p>
-                            <w:pPr>
-                              <w:pStyle w:val="Heading9"/>
-                              <w:ind w:firstLine="600"/>
-                              <w:jc w:val="center"/>
                               <w:rPr>
                                 <w:rFonts w:ascii="Times New Roman" w:hAnsi="Times New Roman" w:cs="Times New Roman"/>
                                 <w:color w:val="auto"/>
@@ -765,19 +746,15 @@
                               </w:tabs>
                               <w:spacing w:before="0" w:after="160"/>
                               <w:jc w:val="center"/>
-                              <w:rPr>
-                                <w:color w:val="auto"/>
-                              </w:rPr>
+                              <w:rPr/>
                             </w:pPr>
                             <w:r>
-                              <w:rPr>
-                                <w:color w:val="auto"/>
-                              </w:rPr>
+                              <w:rPr/>
                             </w:r>
                           </w:p>
                         </w:txbxContent>
                       </wps:txbx>
-                      <wps:bodyPr anchor="t" lIns="91440" tIns="45720" rIns="91440" bIns="45720">
+                      <wps:bodyPr>
                         <a:noAutofit/>
                       </wps:bodyPr>
                     </wps:wsp>
@@ -788,7 +765,10 @@
           </mc:Choice>
           <mc:Fallback>
             <w:pict>
-              <v:rect style="position:absolute;rotation:0;width:438.05pt;height:716.3pt;mso-wrap-distance-left:5.7pt;mso-wrap-distance-right:5.7pt;mso-wrap-distance-top:5.7pt;mso-wrap-distance-bottom:5.7pt;margin-top:-42.75pt;mso-position-vertical-relative:text;margin-left:14.25pt;mso-position-horizontal-relative:margin">
+              <v:rect id="shape_0" ID="Frame1" stroked="f" style="position:absolute;margin-left:14.25pt;margin-top:-42.75pt;width:438.05pt;height:716.3pt;mso-position-horizontal-relative:margin">
+                <w10:wrap type="square"/>
+                <v:fill o:detectmouseclick="t" on="false"/>
+                <v:stroke color="#3465a4" joinstyle="round" endcap="flat"/>
                 <v:textbox>
                   <w:txbxContent>
                     <w:p>
@@ -951,17 +931,7 @@
                           <w:sz w:val="28"/>
                           <w:szCs w:val="28"/>
                         </w:rPr>
-                        <w:t>CÁC HỆ CƠ SỞ DỮ LIỆU</w:t>
-                      </w:r>
-                      <w:r>
-                        <w:rPr>
-                          <w:rFonts w:cs="Times New Roman" w:ascii="Times New Roman" w:hAnsi="Times New Roman"/>
-                          <w:b/>
-                          <w:color w:val="auto"/>
-                          <w:sz w:val="28"/>
-                          <w:szCs w:val="28"/>
-                        </w:rPr>
-                        <w:t xml:space="preserve"> NÂNG CAO </w:t>
+                        <w:t xml:space="preserve">CÁC HỆ CƠ SỞ DỮ LIỆU NÂNG CAO </w:t>
                       </w:r>
                     </w:p>
                     <w:p>
@@ -1080,8 +1050,21 @@
                           <w:sz w:val="28"/>
                           <w:szCs w:val="28"/>
                         </w:rPr>
-                        <w:t xml:space="preserve">BÁO CÁO </w:t>
+                        <w:t xml:space="preserve">Báo cáo tìm hiểu hệ cơ sở dữ liệu </w:t>
                       </w:r>
+                    </w:p>
+                    <w:p>
+                      <w:pPr>
+                        <w:pStyle w:val="FrameContents"/>
+                        <w:tabs>
+                          <w:tab w:val="center" w:pos="1134" w:leader="none"/>
+                          <w:tab w:val="center" w:pos="5670" w:leader="none"/>
+                        </w:tabs>
+                        <w:jc w:val="center"/>
+                        <w:rPr>
+                          <w:color w:val="auto"/>
+                        </w:rPr>
+                      </w:pPr>
                       <w:r>
                         <w:rPr>
                           <w:rFonts w:eastAsia="Times New Roman" w:cs="Times New Roman" w:ascii="Times New Roman" w:hAnsi="Times New Roman"/>
@@ -1091,7 +1074,7 @@
                           <w:sz w:val="28"/>
                           <w:szCs w:val="28"/>
                         </w:rPr>
-                        <w:t>TÌM HIỂU HỆ CƠ SỞ DỮ LIỆU HBASE</w:t>
+                        <w:t>HBASE</w:t>
                       </w:r>
                     </w:p>
                     <w:p>
@@ -1259,7 +1242,7 @@
                           <w:tab w:val="center" w:pos="5670" w:leader="none"/>
                         </w:tabs>
                         <w:spacing w:lineRule="auto" w:line="360"/>
-                        <w:ind w:hanging="0"/>
+                        <w:ind w:left="720" w:hanging="0"/>
                         <w:rPr>
                           <w:color w:val="auto"/>
                         </w:rPr>
@@ -1278,7 +1261,7 @@
                           <w:tab w:val="center" w:pos="5670" w:leader="none"/>
                         </w:tabs>
                         <w:spacing w:lineRule="auto" w:line="360"/>
-                        <w:ind w:hanging="0"/>
+                        <w:ind w:left="720" w:hanging="0"/>
                         <w:rPr>
                           <w:color w:val="auto"/>
                         </w:rPr>
@@ -1297,7 +1280,7 @@
                           <w:tab w:val="center" w:pos="5670" w:leader="none"/>
                         </w:tabs>
                         <w:spacing w:lineRule="auto" w:line="360"/>
-                        <w:ind w:hanging="0"/>
+                        <w:ind w:left="720" w:hanging="0"/>
                         <w:rPr>
                           <w:color w:val="auto"/>
                         </w:rPr>
@@ -1316,7 +1299,7 @@
                           <w:tab w:val="center" w:pos="5670" w:leader="none"/>
                         </w:tabs>
                         <w:spacing w:lineRule="auto" w:line="360"/>
-                        <w:ind w:hanging="0"/>
+                        <w:ind w:left="720" w:hanging="0"/>
                         <w:rPr>
                           <w:color w:val="auto"/>
                         </w:rPr>
@@ -1335,7 +1318,7 @@
                           <w:tab w:val="center" w:pos="5670" w:leader="none"/>
                         </w:tabs>
                         <w:spacing w:lineRule="auto" w:line="360"/>
-                        <w:ind w:hanging="0"/>
+                        <w:ind w:left="720" w:hanging="0"/>
                         <w:rPr>
                           <w:color w:val="auto"/>
                         </w:rPr>
@@ -1354,7 +1337,7 @@
                           <w:tab w:val="center" w:pos="5670" w:leader="none"/>
                         </w:tabs>
                         <w:spacing w:lineRule="auto" w:line="360"/>
-                        <w:ind w:hanging="0"/>
+                        <w:ind w:left="720" w:hanging="0"/>
                         <w:rPr>
                           <w:color w:val="auto"/>
                         </w:rPr>
@@ -1373,7 +1356,7 @@
                           <w:tab w:val="center" w:pos="5670" w:leader="none"/>
                         </w:tabs>
                         <w:spacing w:lineRule="auto" w:line="360"/>
-                        <w:ind w:hanging="0"/>
+                        <w:ind w:left="720" w:hanging="0"/>
                         <w:rPr>
                           <w:color w:val="auto"/>
                         </w:rPr>
@@ -1387,38 +1370,6 @@
                     <w:p>
                       <w:pPr>
                         <w:pStyle w:val="FrameContents"/>
-                        <w:rPr>
-                          <w:color w:val="auto"/>
-                        </w:rPr>
-                      </w:pPr>
-                      <w:r>
-                        <w:rPr>
-                          <w:color w:val="auto"/>
-                        </w:rPr>
-                      </w:r>
-                    </w:p>
-                    <w:p>
-                      <w:pPr>
-                        <w:pStyle w:val="Heading9"/>
-                        <w:ind w:firstLine="600"/>
-                        <w:jc w:val="center"/>
-                        <w:rPr>
-                          <w:rFonts w:ascii="Times New Roman" w:hAnsi="Times New Roman" w:cs="Times New Roman"/>
-                          <w:color w:val="auto"/>
-                        </w:rPr>
-                      </w:pPr>
-                      <w:r>
-                        <w:rPr>
-                          <w:rFonts w:cs="Times New Roman" w:ascii="Times New Roman" w:hAnsi="Times New Roman"/>
-                          <w:color w:val="auto"/>
-                        </w:rPr>
-                      </w:r>
-                    </w:p>
-                    <w:p>
-                      <w:pPr>
-                        <w:pStyle w:val="Heading9"/>
-                        <w:ind w:firstLine="600"/>
-                        <w:jc w:val="center"/>
                         <w:rPr>
                           <w:rFonts w:ascii="Times New Roman" w:hAnsi="Times New Roman" w:cs="Times New Roman"/>
                           <w:color w:val="auto"/>
@@ -1457,14 +1408,10 @@
                         </w:tabs>
                         <w:spacing w:before="0" w:after="160"/>
                         <w:jc w:val="center"/>
-                        <w:rPr>
-                          <w:color w:val="auto"/>
-                        </w:rPr>
+                        <w:rPr/>
                       </w:pPr>
                       <w:r>
-                        <w:rPr>
-                          <w:color w:val="auto"/>
-                        </w:rPr>
+                        <w:rPr/>
                       </w:r>
                     </w:p>
                   </w:txbxContent>
@@ -1473,24 +1420,6 @@
             </w:pict>
           </mc:Fallback>
         </mc:AlternateContent>
-      </w:r>
-    </w:p>
-    <w:p>
-      <w:pPr>
-        <w:pStyle w:val="Normal"/>
-        <w:rPr/>
-      </w:pPr>
-      <w:r>
-        <w:rPr/>
-      </w:r>
-    </w:p>
-    <w:p>
-      <w:pPr>
-        <w:pStyle w:val="Normal"/>
-        <w:rPr/>
-      </w:pPr>
-      <w:r>
-        <w:rPr/>
       </w:r>
     </w:p>
     <w:p>
@@ -1747,7 +1676,7 @@
           <w:docPartGallery w:val="Table of Contents"/>
           <w:docPartUnique w:val="true"/>
         </w:docPartObj>
-        <w:id w:val="978674700"/>
+        <w:id w:val="959824349"/>
       </w:sdtPr>
       <w:sdtContent>
         <w:p>
@@ -1777,6 +1706,7 @@
             <w:rPr>
               <w:webHidden/>
               <w:rStyle w:val="IndexLink"/>
+              <w:vanish w:val="false"/>
             </w:rPr>
             <w:instrText> TOC \z \o "1-3" \u \h</w:instrText>
           </w:r>
@@ -1784,17 +1714,11 @@
             <w:rPr>
               <w:webHidden/>
               <w:rStyle w:val="IndexLink"/>
+              <w:vanish w:val="false"/>
             </w:rPr>
             <w:fldChar w:fldCharType="separate"/>
           </w:r>
           <w:hyperlink w:anchor="_Toc62168170">
-            <w:r>
-              <w:rPr>
-                <w:webHidden/>
-                <w:rStyle w:val="IndexLink"/>
-              </w:rPr>
-              <w:t>MỤC LỤC</w:t>
-            </w:r>
             <w:r>
               <w:rPr>
                 <w:webHidden/>
@@ -1815,9 +1739,11 @@
             </w:r>
             <w:r>
               <w:rPr>
+                <w:webHidden/>
                 <w:rStyle w:val="IndexLink"/>
                 <w:vanish w:val="false"/>
               </w:rPr>
+              <w:t>MỤC LỤC</w:t>
               <w:tab/>
               <w:t>1</w:t>
             </w:r>
@@ -1846,6 +1772,7 @@
               <w:rPr>
                 <w:webHidden/>
                 <w:rStyle w:val="IndexLink"/>
+                <w:vanish w:val="false"/>
               </w:rPr>
               <w:t>Chương 1</w:t>
             </w:r>
@@ -1914,6 +1841,7 @@
               <w:rPr>
                 <w:webHidden/>
                 <w:rStyle w:val="IndexLink"/>
+                <w:vanish w:val="false"/>
               </w:rPr>
               <w:t>1.1.</w:t>
             </w:r>
@@ -1983,6 +1911,7 @@
               <w:rPr>
                 <w:webHidden/>
                 <w:rStyle w:val="IndexLink"/>
+                <w:vanish w:val="false"/>
               </w:rPr>
               <w:t>Chương 2</w:t>
             </w:r>
@@ -2051,6 +1980,7 @@
               <w:rPr>
                 <w:webHidden/>
                 <w:rStyle w:val="IndexLink"/>
+                <w:vanish w:val="false"/>
               </w:rPr>
               <w:t>Chương 3</w:t>
             </w:r>
@@ -2119,6 +2049,7 @@
               <w:rPr>
                 <w:webHidden/>
                 <w:rStyle w:val="IndexLink"/>
+                <w:vanish w:val="false"/>
               </w:rPr>
               <w:t>Chương 4</w:t>
             </w:r>
@@ -2185,13 +2116,6 @@
             <w:r>
               <w:rPr>
                 <w:webHidden/>
-                <w:rStyle w:val="IndexLink"/>
-              </w:rPr>
-              <w:t>DANH MỤC TÀI LIỆU THAM KHẢO</w:t>
-            </w:r>
-            <w:r>
-              <w:rPr>
-                <w:webHidden/>
               </w:rPr>
               <w:fldChar w:fldCharType="begin"/>
             </w:r>
@@ -2209,9 +2133,11 @@
             </w:r>
             <w:r>
               <w:rPr>
+                <w:webHidden/>
                 <w:rStyle w:val="IndexLink"/>
                 <w:vanish w:val="false"/>
               </w:rPr>
+              <w:t>DANH MỤC TÀI LIỆU THAM KHẢO</w:t>
               <w:tab/>
               <w:t>6</w:t>
             </w:r>
@@ -2265,14 +2191,10 @@
         <w:textAlignment w:val="top"/>
         <w:rPr/>
       </w:pPr>
-      <w:bookmarkStart w:id="1" w:name="_Toc62168171"/>
-      <w:bookmarkStart w:id="2" w:name="_Toc62048643"/>
       <w:r>
         <w:rPr/>
         <w:t>TỔNG QUAN</w:t>
       </w:r>
-      <w:bookmarkEnd w:id="1"/>
-      <w:bookmarkEnd w:id="2"/>
     </w:p>
     <w:p>
       <w:pPr>
@@ -2282,20 +2204,13 @@
           <w:ilvl w:val="1"/>
           <w:numId w:val="2"/>
         </w:numPr>
-        <w:pBdr/>
         <w:suppressAutoHyphens w:val="true"/>
         <w:spacing w:lineRule="auto" w:line="360" w:before="240" w:after="60"/>
         <w:ind w:left="1" w:hanging="3"/>
         <w:jc w:val="both"/>
         <w:textAlignment w:val="top"/>
         <w:outlineLvl w:val="0"/>
-        <w:rPr>
-          <w:b/>
-          <w:b/>
-          <w:color w:val="000000"/>
-          <w:sz w:val="28"/>
-          <w:szCs w:val="28"/>
-        </w:rPr>
+        <w:rPr/>
       </w:pPr>
       <w:r>
         <w:rPr>
@@ -2304,7 +2219,7 @@
           <w:sz w:val="28"/>
           <w:szCs w:val="28"/>
         </w:rPr>
-        <w:t>Giới thiệu bài báo khoa học</w:t>
+        <w:t>Giới thiệu Column family</w:t>
       </w:r>
     </w:p>
     <w:p>
@@ -2315,20 +2230,13 @@
           <w:ilvl w:val="1"/>
           <w:numId w:val="2"/>
         </w:numPr>
-        <w:pBdr/>
         <w:suppressAutoHyphens w:val="true"/>
         <w:spacing w:lineRule="auto" w:line="360" w:before="240" w:after="60"/>
         <w:ind w:left="1" w:hanging="3"/>
         <w:jc w:val="both"/>
         <w:textAlignment w:val="top"/>
         <w:outlineLvl w:val="0"/>
-        <w:rPr>
-          <w:b/>
-          <w:b/>
-          <w:color w:val="000000"/>
-          <w:sz w:val="28"/>
-          <w:szCs w:val="28"/>
-        </w:rPr>
+        <w:rPr/>
       </w:pPr>
       <w:r>
         <w:rPr>
@@ -2337,7 +2245,7 @@
           <w:sz w:val="28"/>
           <w:szCs w:val="28"/>
         </w:rPr>
-        <w:t>Các thông tin trong bài báo khoa học</w:t>
+        <w:t>Các hệ CSDL dựa trên Column family</w:t>
       </w:r>
     </w:p>
     <w:p>
@@ -2367,12 +2275,10 @@
         <w:textAlignment w:val="top"/>
         <w:rPr/>
       </w:pPr>
-      <w:bookmarkStart w:id="3" w:name="_Toc62168173"/>
-      <w:r>
-        <w:rPr/>
-        <w:t>MÔ TẢ</w:t>
-      </w:r>
-      <w:bookmarkEnd w:id="3"/>
+      <w:r>
+        <w:rPr/>
+        <w:t>HBase</w:t>
+      </w:r>
     </w:p>
     <w:p>
       <w:pPr>
@@ -2382,7 +2288,31 @@
           <w:ilvl w:val="1"/>
           <w:numId w:val="2"/>
         </w:numPr>
-        <w:pBdr/>
+        <w:suppressAutoHyphens w:val="true"/>
+        <w:spacing w:lineRule="auto" w:line="360" w:before="240" w:after="60"/>
+        <w:ind w:left="1" w:hanging="3"/>
+        <w:jc w:val="both"/>
+        <w:textAlignment w:val="top"/>
+        <w:outlineLvl w:val="0"/>
+        <w:rPr/>
+      </w:pPr>
+      <w:r>
+        <w:rPr>
+          <w:b/>
+          <w:color w:val="000000"/>
+          <w:sz w:val="28"/>
+          <w:szCs w:val="28"/>
+        </w:rPr>
+        <w:t>Các thành phần của Hbase</w:t>
+      </w:r>
+    </w:p>
+    <w:p>
+      <w:pPr>
+        <w:pStyle w:val="Normal"/>
+        <w:numPr>
+          <w:ilvl w:val="2"/>
+          <w:numId w:val="2"/>
+        </w:numPr>
         <w:suppressAutoHyphens w:val="true"/>
         <w:spacing w:lineRule="auto" w:line="360" w:before="240" w:after="60"/>
         <w:ind w:left="1" w:hanging="3"/>
@@ -2392,30 +2322,203 @@
         <w:rPr>
           <w:b/>
           <w:b/>
+          <w:bCs/>
+        </w:rPr>
+      </w:pPr>
+      <w:r>
+        <w:rPr>
+          <w:b/>
+          <w:bCs/>
           <w:color w:val="000000"/>
           <w:sz w:val="28"/>
           <w:szCs w:val="28"/>
         </w:rPr>
-      </w:pPr>
-      <w:r>
+        <w:t>Các tính chất cơ bản:</w:t>
+      </w:r>
+    </w:p>
+    <w:p>
+      <w:pPr>
+        <w:pStyle w:val="Normal"/>
+        <w:numPr>
+          <w:ilvl w:val="0"/>
+          <w:numId w:val="0"/>
+        </w:numPr>
+        <w:suppressAutoHyphens w:val="true"/>
+        <w:spacing w:lineRule="auto" w:line="360" w:before="240" w:after="60"/>
+        <w:ind w:left="862" w:hanging="0"/>
+        <w:jc w:val="both"/>
+        <w:textAlignment w:val="top"/>
+        <w:outlineLvl w:val="0"/>
         <w:rPr>
-          <w:b/>
+          <w:b w:val="false"/>
+          <w:b w:val="false"/>
+          <w:bCs w:val="false"/>
+        </w:rPr>
+      </w:pPr>
+      <w:r>
+        <w:rPr>
+          <w:b w:val="false"/>
+          <w:bCs w:val="false"/>
           <w:color w:val="000000"/>
           <w:sz w:val="28"/>
           <w:szCs w:val="28"/>
         </w:rPr>
-        <w:t>Giới thiệu bài báo khoa học</w:t>
+        <w:t>Distributed</w:t>
       </w:r>
     </w:p>
     <w:p>
       <w:pPr>
         <w:pStyle w:val="Normal"/>
-        <w:keepNext w:val="true"/>
         <w:numPr>
-          <w:ilvl w:val="1"/>
+          <w:ilvl w:val="0"/>
+          <w:numId w:val="0"/>
+        </w:numPr>
+        <w:suppressAutoHyphens w:val="true"/>
+        <w:spacing w:lineRule="auto" w:line="360" w:before="240" w:after="60"/>
+        <w:ind w:left="862" w:hanging="0"/>
+        <w:jc w:val="both"/>
+        <w:textAlignment w:val="top"/>
+        <w:outlineLvl w:val="0"/>
+        <w:rPr>
+          <w:b w:val="false"/>
+          <w:b w:val="false"/>
+          <w:bCs w:val="false"/>
+        </w:rPr>
+      </w:pPr>
+      <w:r>
+        <w:rPr>
+          <w:b w:val="false"/>
+          <w:bCs w:val="false"/>
+          <w:color w:val="000000"/>
+          <w:sz w:val="28"/>
+          <w:szCs w:val="28"/>
+        </w:rPr>
+        <w:t>Big Data store</w:t>
+      </w:r>
+    </w:p>
+    <w:p>
+      <w:pPr>
+        <w:pStyle w:val="Normal"/>
+        <w:numPr>
+          <w:ilvl w:val="0"/>
+          <w:numId w:val="0"/>
+        </w:numPr>
+        <w:suppressAutoHyphens w:val="true"/>
+        <w:spacing w:lineRule="auto" w:line="360" w:before="240" w:after="60"/>
+        <w:ind w:left="862" w:hanging="0"/>
+        <w:jc w:val="both"/>
+        <w:textAlignment w:val="top"/>
+        <w:outlineLvl w:val="0"/>
+        <w:rPr>
+          <w:b w:val="false"/>
+          <w:b w:val="false"/>
+          <w:bCs w:val="false"/>
+        </w:rPr>
+      </w:pPr>
+      <w:r>
+        <w:rPr>
+          <w:b w:val="false"/>
+          <w:bCs w:val="false"/>
+          <w:color w:val="000000"/>
+          <w:sz w:val="28"/>
+          <w:szCs w:val="28"/>
+        </w:rPr>
+        <w:t>Non-relational</w:t>
+      </w:r>
+    </w:p>
+    <w:p>
+      <w:pPr>
+        <w:pStyle w:val="Normal"/>
+        <w:numPr>
+          <w:ilvl w:val="0"/>
+          <w:numId w:val="0"/>
+        </w:numPr>
+        <w:suppressAutoHyphens w:val="true"/>
+        <w:spacing w:lineRule="auto" w:line="360" w:before="240" w:after="60"/>
+        <w:ind w:left="862" w:hanging="0"/>
+        <w:jc w:val="both"/>
+        <w:textAlignment w:val="top"/>
+        <w:outlineLvl w:val="0"/>
+        <w:rPr>
+          <w:b w:val="false"/>
+          <w:b w:val="false"/>
+          <w:bCs w:val="false"/>
+        </w:rPr>
+      </w:pPr>
+      <w:r>
+        <w:rPr>
+          <w:b w:val="false"/>
+          <w:bCs w:val="false"/>
+          <w:color w:val="000000"/>
+          <w:sz w:val="28"/>
+          <w:szCs w:val="28"/>
+        </w:rPr>
+        <w:t>Flexible Data Mode</w:t>
+      </w:r>
+    </w:p>
+    <w:p>
+      <w:pPr>
+        <w:pStyle w:val="Normal"/>
+        <w:numPr>
+          <w:ilvl w:val="0"/>
+          <w:numId w:val="0"/>
+        </w:numPr>
+        <w:suppressAutoHyphens w:val="true"/>
+        <w:spacing w:lineRule="auto" w:line="360" w:before="240" w:after="60"/>
+        <w:ind w:left="862" w:hanging="0"/>
+        <w:jc w:val="both"/>
+        <w:textAlignment w:val="top"/>
+        <w:outlineLvl w:val="0"/>
+        <w:rPr>
+          <w:b w:val="false"/>
+          <w:b w:val="false"/>
+          <w:bCs w:val="false"/>
+        </w:rPr>
+      </w:pPr>
+      <w:r>
+        <w:rPr>
+          <w:b w:val="false"/>
+          <w:bCs w:val="false"/>
+          <w:color w:val="000000"/>
+          <w:sz w:val="28"/>
+          <w:szCs w:val="28"/>
+        </w:rPr>
+        <w:t>Scalable</w:t>
+      </w:r>
+    </w:p>
+    <w:p>
+      <w:pPr>
+        <w:pStyle w:val="Normal"/>
+        <w:numPr>
+          <w:ilvl w:val="0"/>
+          <w:numId w:val="0"/>
+        </w:numPr>
+        <w:suppressAutoHyphens w:val="true"/>
+        <w:spacing w:lineRule="auto" w:line="360" w:before="240" w:after="60"/>
+        <w:ind w:left="1258" w:hanging="0"/>
+        <w:jc w:val="both"/>
+        <w:textAlignment w:val="top"/>
+        <w:outlineLvl w:val="0"/>
+        <w:rPr>
+          <w:color w:val="000000"/>
+          <w:sz w:val="28"/>
+          <w:szCs w:val="28"/>
+        </w:rPr>
+      </w:pPr>
+      <w:r>
+        <w:rPr>
+          <w:b/>
+          <w:bCs/>
+        </w:rPr>
+      </w:r>
+    </w:p>
+    <w:p>
+      <w:pPr>
+        <w:pStyle w:val="Normal"/>
+        <w:numPr>
+          <w:ilvl w:val="2"/>
           <w:numId w:val="2"/>
         </w:numPr>
-        <w:pBdr/>
         <w:suppressAutoHyphens w:val="true"/>
         <w:spacing w:lineRule="auto" w:line="360" w:before="240" w:after="60"/>
         <w:ind w:left="1" w:hanging="3"/>
@@ -2425,10 +2528,157 @@
         <w:rPr>
           <w:b/>
           <w:b/>
+          <w:bCs/>
+        </w:rPr>
+      </w:pPr>
+      <w:r>
+        <w:rPr>
+          <w:b/>
+          <w:bCs/>
           <w:color w:val="000000"/>
           <w:sz w:val="28"/>
           <w:szCs w:val="28"/>
         </w:rPr>
+        <w:t>Các khái niệm cần nắm:</w:t>
+      </w:r>
+    </w:p>
+    <w:p>
+      <w:pPr>
+        <w:pStyle w:val="Normal"/>
+        <w:numPr>
+          <w:ilvl w:val="0"/>
+          <w:numId w:val="3"/>
+        </w:numPr>
+        <w:suppressAutoHyphens w:val="true"/>
+        <w:spacing w:lineRule="auto" w:line="360" w:before="240" w:after="60"/>
+        <w:jc w:val="both"/>
+        <w:textAlignment w:val="top"/>
+        <w:outlineLvl w:val="0"/>
+        <w:rPr>
+          <w:b w:val="false"/>
+          <w:b w:val="false"/>
+          <w:bCs w:val="false"/>
+        </w:rPr>
+      </w:pPr>
+      <w:r>
+        <w:rPr>
+          <w:b w:val="false"/>
+          <w:bCs w:val="false"/>
+          <w:color w:val="000000"/>
+          <w:sz w:val="28"/>
+          <w:szCs w:val="28"/>
+        </w:rPr>
+        <w:t>Schema</w:t>
+      </w:r>
+    </w:p>
+    <w:p>
+      <w:pPr>
+        <w:pStyle w:val="Normal"/>
+        <w:numPr>
+          <w:ilvl w:val="0"/>
+          <w:numId w:val="3"/>
+        </w:numPr>
+        <w:suppressAutoHyphens w:val="true"/>
+        <w:spacing w:lineRule="auto" w:line="360" w:before="240" w:after="60"/>
+        <w:jc w:val="both"/>
+        <w:textAlignment w:val="top"/>
+        <w:outlineLvl w:val="0"/>
+        <w:rPr>
+          <w:b w:val="false"/>
+          <w:b w:val="false"/>
+          <w:bCs w:val="false"/>
+        </w:rPr>
+      </w:pPr>
+      <w:r>
+        <w:rPr>
+          <w:b w:val="false"/>
+          <w:bCs w:val="false"/>
+          <w:color w:val="000000"/>
+          <w:sz w:val="28"/>
+          <w:szCs w:val="28"/>
+        </w:rPr>
+        <w:t>Table</w:t>
+      </w:r>
+    </w:p>
+    <w:p>
+      <w:pPr>
+        <w:pStyle w:val="Normal"/>
+        <w:numPr>
+          <w:ilvl w:val="0"/>
+          <w:numId w:val="3"/>
+        </w:numPr>
+        <w:suppressAutoHyphens w:val="true"/>
+        <w:spacing w:lineRule="auto" w:line="360" w:before="240" w:after="60"/>
+        <w:jc w:val="both"/>
+        <w:textAlignment w:val="top"/>
+        <w:outlineLvl w:val="0"/>
+        <w:rPr/>
+      </w:pPr>
+      <w:r>
+        <w:rPr>
+          <w:b w:val="false"/>
+          <w:bCs w:val="false"/>
+          <w:color w:val="000000"/>
+          <w:sz w:val="28"/>
+          <w:szCs w:val="28"/>
+        </w:rPr>
+        <w:t xml:space="preserve">Column family </w:t>
+      </w:r>
+      <w:r>
+        <w:rPr>
+          <w:b w:val="false"/>
+          <w:bCs w:val="false"/>
+          <w:color w:val="000000"/>
+          <w:sz w:val="28"/>
+          <w:szCs w:val="28"/>
+        </w:rPr>
+        <w:t>&amp; Column Qualifier</w:t>
+      </w:r>
+    </w:p>
+    <w:p>
+      <w:pPr>
+        <w:pStyle w:val="Normal"/>
+        <w:numPr>
+          <w:ilvl w:val="0"/>
+          <w:numId w:val="3"/>
+        </w:numPr>
+        <w:suppressAutoHyphens w:val="true"/>
+        <w:spacing w:lineRule="auto" w:line="360" w:before="240" w:after="60"/>
+        <w:jc w:val="both"/>
+        <w:textAlignment w:val="top"/>
+        <w:outlineLvl w:val="0"/>
+        <w:rPr/>
+      </w:pPr>
+      <w:r>
+        <w:rPr>
+          <w:b w:val="false"/>
+          <w:bCs w:val="false"/>
+        </w:rPr>
+        <w:t xml:space="preserve">Block </w:t>
+      </w:r>
+      <w:r>
+        <w:rPr>
+          <w:b w:val="false"/>
+          <w:bCs w:val="false"/>
+        </w:rPr>
+        <w:t>vs Block cache</w:t>
+      </w:r>
+    </w:p>
+    <w:p>
+      <w:pPr>
+        <w:pStyle w:val="Normal"/>
+        <w:keepNext w:val="true"/>
+        <w:numPr>
+          <w:ilvl w:val="1"/>
+          <w:numId w:val="2"/>
+        </w:numPr>
+        <w:suppressAutoHyphens w:val="true"/>
+        <w:spacing w:lineRule="auto" w:line="360" w:before="240" w:after="60"/>
+        <w:ind w:left="1" w:hanging="3"/>
+        <w:jc w:val="both"/>
+        <w:textAlignment w:val="top"/>
+        <w:outlineLvl w:val="0"/>
+        <w:rPr/>
       </w:pPr>
       <w:r>
         <w:rPr>
@@ -2437,7 +2687,405 @@
           <w:sz w:val="28"/>
           <w:szCs w:val="28"/>
         </w:rPr>
-        <w:t>Các thông tin trong bài báo khoa học</w:t>
+        <w:t>Thực hành sử dụng Hbase</w:t>
+      </w:r>
+    </w:p>
+    <w:p>
+      <w:pPr>
+        <w:pStyle w:val="Normal"/>
+        <w:numPr>
+          <w:ilvl w:val="2"/>
+          <w:numId w:val="2"/>
+        </w:numPr>
+        <w:suppressAutoHyphens w:val="true"/>
+        <w:spacing w:lineRule="auto" w:line="360" w:before="240" w:after="60"/>
+        <w:jc w:val="both"/>
+        <w:textAlignment w:val="top"/>
+        <w:outlineLvl w:val="0"/>
+        <w:rPr>
+          <w:b/>
+          <w:b/>
+          <w:bCs/>
+        </w:rPr>
+      </w:pPr>
+      <w:r>
+        <w:rPr>
+          <w:b/>
+          <w:bCs/>
+          <w:color w:val="000000"/>
+          <w:sz w:val="28"/>
+          <w:szCs w:val="28"/>
+        </w:rPr>
+        <w:t>Các thành phần cần quan tâm khi cài đặt HBase:</w:t>
+      </w:r>
+    </w:p>
+    <w:p>
+      <w:pPr>
+        <w:pStyle w:val="Normal"/>
+        <w:numPr>
+          <w:ilvl w:val="1"/>
+          <w:numId w:val="4"/>
+        </w:numPr>
+        <w:suppressAutoHyphens w:val="true"/>
+        <w:spacing w:lineRule="auto" w:line="360" w:before="240" w:after="60"/>
+        <w:jc w:val="both"/>
+        <w:textAlignment w:val="top"/>
+        <w:outlineLvl w:val="0"/>
+        <w:rPr>
+          <w:b w:val="false"/>
+          <w:b w:val="false"/>
+          <w:bCs w:val="false"/>
+        </w:rPr>
+      </w:pPr>
+      <w:r>
+        <w:rPr>
+          <w:b w:val="false"/>
+          <w:bCs w:val="false"/>
+          <w:color w:val="000000"/>
+          <w:sz w:val="28"/>
+          <w:szCs w:val="28"/>
+        </w:rPr>
+        <w:t>HMaster</w:t>
+      </w:r>
+    </w:p>
+    <w:p>
+      <w:pPr>
+        <w:pStyle w:val="Normal"/>
+        <w:numPr>
+          <w:ilvl w:val="1"/>
+          <w:numId w:val="4"/>
+        </w:numPr>
+        <w:suppressAutoHyphens w:val="true"/>
+        <w:spacing w:lineRule="auto" w:line="360" w:before="240" w:after="60"/>
+        <w:jc w:val="both"/>
+        <w:textAlignment w:val="top"/>
+        <w:outlineLvl w:val="0"/>
+        <w:rPr>
+          <w:b w:val="false"/>
+          <w:b w:val="false"/>
+          <w:bCs w:val="false"/>
+        </w:rPr>
+      </w:pPr>
+      <w:r>
+        <w:rPr>
+          <w:b w:val="false"/>
+          <w:bCs w:val="false"/>
+          <w:color w:val="000000"/>
+          <w:sz w:val="28"/>
+          <w:szCs w:val="28"/>
+        </w:rPr>
+        <w:t>HRegionServers</w:t>
+      </w:r>
+    </w:p>
+    <w:p>
+      <w:pPr>
+        <w:pStyle w:val="Normal"/>
+        <w:numPr>
+          <w:ilvl w:val="1"/>
+          <w:numId w:val="4"/>
+        </w:numPr>
+        <w:suppressAutoHyphens w:val="true"/>
+        <w:spacing w:lineRule="auto" w:line="360" w:before="240" w:after="60"/>
+        <w:jc w:val="both"/>
+        <w:textAlignment w:val="top"/>
+        <w:outlineLvl w:val="0"/>
+        <w:rPr>
+          <w:b w:val="false"/>
+          <w:b w:val="false"/>
+          <w:bCs w:val="false"/>
+        </w:rPr>
+      </w:pPr>
+      <w:r>
+        <w:rPr>
+          <w:b w:val="false"/>
+          <w:bCs w:val="false"/>
+          <w:color w:val="000000"/>
+          <w:sz w:val="28"/>
+          <w:szCs w:val="28"/>
+        </w:rPr>
+        <w:t>HDFS</w:t>
+      </w:r>
+    </w:p>
+    <w:p>
+      <w:pPr>
+        <w:pStyle w:val="Normal"/>
+        <w:numPr>
+          <w:ilvl w:val="2"/>
+          <w:numId w:val="4"/>
+        </w:numPr>
+        <w:suppressAutoHyphens w:val="true"/>
+        <w:spacing w:lineRule="auto" w:line="360" w:before="240" w:after="60"/>
+        <w:jc w:val="both"/>
+        <w:textAlignment w:val="top"/>
+        <w:outlineLvl w:val="0"/>
+        <w:rPr>
+          <w:b w:val="false"/>
+          <w:b w:val="false"/>
+          <w:bCs w:val="false"/>
+        </w:rPr>
+      </w:pPr>
+      <w:r>
+        <w:rPr>
+          <w:b w:val="false"/>
+          <w:bCs w:val="false"/>
+          <w:color w:val="000000"/>
+          <w:sz w:val="28"/>
+          <w:szCs w:val="28"/>
+        </w:rPr>
+        <w:t>Datanode</w:t>
+      </w:r>
+    </w:p>
+    <w:p>
+      <w:pPr>
+        <w:pStyle w:val="Normal"/>
+        <w:numPr>
+          <w:ilvl w:val="2"/>
+          <w:numId w:val="4"/>
+        </w:numPr>
+        <w:suppressAutoHyphens w:val="true"/>
+        <w:spacing w:lineRule="auto" w:line="360" w:before="240" w:after="60"/>
+        <w:jc w:val="both"/>
+        <w:textAlignment w:val="top"/>
+        <w:outlineLvl w:val="0"/>
+        <w:rPr>
+          <w:b w:val="false"/>
+          <w:b w:val="false"/>
+          <w:bCs w:val="false"/>
+        </w:rPr>
+      </w:pPr>
+      <w:r>
+        <w:rPr>
+          <w:b w:val="false"/>
+          <w:bCs w:val="false"/>
+          <w:color w:val="000000"/>
+          <w:sz w:val="28"/>
+          <w:szCs w:val="28"/>
+        </w:rPr>
+        <w:t>Namenode – secondary Namenode</w:t>
+      </w:r>
+    </w:p>
+    <w:p>
+      <w:pPr>
+        <w:pStyle w:val="Normal"/>
+        <w:numPr>
+          <w:ilvl w:val="2"/>
+          <w:numId w:val="4"/>
+        </w:numPr>
+        <w:suppressAutoHyphens w:val="true"/>
+        <w:spacing w:lineRule="auto" w:line="360" w:before="240" w:after="60"/>
+        <w:jc w:val="both"/>
+        <w:textAlignment w:val="top"/>
+        <w:outlineLvl w:val="0"/>
+        <w:rPr>
+          <w:b w:val="false"/>
+          <w:b w:val="false"/>
+          <w:bCs w:val="false"/>
+        </w:rPr>
+      </w:pPr>
+      <w:r>
+        <w:rPr>
+          <w:b w:val="false"/>
+          <w:bCs w:val="false"/>
+          <w:color w:val="000000"/>
+          <w:sz w:val="28"/>
+          <w:szCs w:val="28"/>
+        </w:rPr>
+        <w:t>Nodemanager</w:t>
+      </w:r>
+    </w:p>
+    <w:p>
+      <w:pPr>
+        <w:pStyle w:val="Normal"/>
+        <w:numPr>
+          <w:ilvl w:val="2"/>
+          <w:numId w:val="4"/>
+        </w:numPr>
+        <w:suppressAutoHyphens w:val="true"/>
+        <w:spacing w:lineRule="auto" w:line="360" w:before="240" w:after="60"/>
+        <w:jc w:val="both"/>
+        <w:textAlignment w:val="top"/>
+        <w:outlineLvl w:val="0"/>
+        <w:rPr>
+          <w:b w:val="false"/>
+          <w:b w:val="false"/>
+          <w:bCs w:val="false"/>
+        </w:rPr>
+      </w:pPr>
+      <w:r>
+        <w:rPr>
+          <w:b w:val="false"/>
+          <w:bCs w:val="false"/>
+          <w:color w:val="000000"/>
+          <w:sz w:val="28"/>
+          <w:szCs w:val="28"/>
+        </w:rPr>
+        <w:t>ResourceManager</w:t>
+      </w:r>
+    </w:p>
+    <w:p>
+      <w:pPr>
+        <w:pStyle w:val="Normal"/>
+        <w:numPr>
+          <w:ilvl w:val="1"/>
+          <w:numId w:val="4"/>
+        </w:numPr>
+        <w:suppressAutoHyphens w:val="true"/>
+        <w:spacing w:lineRule="auto" w:line="360" w:before="240" w:after="60"/>
+        <w:jc w:val="both"/>
+        <w:textAlignment w:val="top"/>
+        <w:outlineLvl w:val="0"/>
+        <w:rPr>
+          <w:b w:val="false"/>
+          <w:b w:val="false"/>
+          <w:bCs w:val="false"/>
+        </w:rPr>
+      </w:pPr>
+      <w:r>
+        <w:rPr>
+          <w:b w:val="false"/>
+          <w:bCs w:val="false"/>
+          <w:color w:val="000000"/>
+          <w:sz w:val="28"/>
+          <w:szCs w:val="28"/>
+        </w:rPr>
+        <w:t>MapReduce frameworkaster</w:t>
+      </w:r>
+    </w:p>
+    <w:p>
+      <w:pPr>
+        <w:pStyle w:val="Normal"/>
+        <w:numPr>
+          <w:ilvl w:val="1"/>
+          <w:numId w:val="4"/>
+        </w:numPr>
+        <w:suppressAutoHyphens w:val="true"/>
+        <w:spacing w:lineRule="auto" w:line="360" w:before="240" w:after="60"/>
+        <w:jc w:val="both"/>
+        <w:textAlignment w:val="top"/>
+        <w:outlineLvl w:val="0"/>
+        <w:rPr>
+          <w:b w:val="false"/>
+          <w:b w:val="false"/>
+          <w:bCs w:val="false"/>
+        </w:rPr>
+      </w:pPr>
+      <w:r>
+        <w:rPr>
+          <w:b w:val="false"/>
+          <w:bCs w:val="false"/>
+          <w:color w:val="000000"/>
+          <w:sz w:val="28"/>
+          <w:szCs w:val="28"/>
+        </w:rPr>
+        <w:t>Zookeeper</w:t>
+      </w:r>
+    </w:p>
+    <w:p>
+      <w:pPr>
+        <w:pStyle w:val="Normal"/>
+        <w:numPr>
+          <w:ilvl w:val="0"/>
+          <w:numId w:val="0"/>
+        </w:numPr>
+        <w:suppressAutoHyphens w:val="true"/>
+        <w:spacing w:lineRule="auto" w:line="360" w:before="240" w:after="60"/>
+        <w:jc w:val="both"/>
+        <w:textAlignment w:val="top"/>
+        <w:outlineLvl w:val="0"/>
+        <w:rPr>
+          <w:color w:val="000000"/>
+          <w:sz w:val="28"/>
+          <w:szCs w:val="28"/>
+        </w:rPr>
+      </w:pPr>
+      <w:r>
+        <w:rPr>
+          <w:b w:val="false"/>
+          <w:bCs w:val="false"/>
+        </w:rPr>
+      </w:r>
+    </w:p>
+    <w:p>
+      <w:pPr>
+        <w:pStyle w:val="Normal"/>
+        <w:numPr>
+          <w:ilvl w:val="2"/>
+          <w:numId w:val="2"/>
+        </w:numPr>
+        <w:suppressAutoHyphens w:val="true"/>
+        <w:spacing w:lineRule="auto" w:line="360" w:before="240" w:after="60"/>
+        <w:jc w:val="both"/>
+        <w:textAlignment w:val="top"/>
+        <w:outlineLvl w:val="0"/>
+        <w:rPr>
+          <w:b/>
+          <w:b/>
+          <w:bCs/>
+        </w:rPr>
+      </w:pPr>
+      <w:r>
+        <w:rPr>
+          <w:b/>
+          <w:bCs/>
+          <w:color w:val="000000"/>
+          <w:sz w:val="28"/>
+          <w:szCs w:val="28"/>
+        </w:rPr>
+        <w:t>Giới thiệu sơ qua các chức năng cơ bản:</w:t>
+      </w:r>
+    </w:p>
+    <w:p>
+      <w:pPr>
+        <w:pStyle w:val="Normal"/>
+        <w:numPr>
+          <w:ilvl w:val="2"/>
+          <w:numId w:val="5"/>
+        </w:numPr>
+        <w:suppressAutoHyphens w:val="true"/>
+        <w:spacing w:lineRule="auto" w:line="360" w:before="240" w:after="60"/>
+        <w:jc w:val="both"/>
+        <w:textAlignment w:val="top"/>
+        <w:outlineLvl w:val="0"/>
+        <w:rPr>
+          <w:b w:val="false"/>
+          <w:b w:val="false"/>
+          <w:bCs w:val="false"/>
+        </w:rPr>
+      </w:pPr>
+      <w:r>
+        <w:rPr>
+          <w:b w:val="false"/>
+          <w:bCs w:val="false"/>
+          <w:color w:val="000000"/>
+          <w:sz w:val="28"/>
+          <w:szCs w:val="28"/>
+        </w:rPr>
+        <w:t>HBase shell</w:t>
+      </w:r>
+    </w:p>
+    <w:p>
+      <w:pPr>
+        <w:pStyle w:val="Normal"/>
+        <w:numPr>
+          <w:ilvl w:val="2"/>
+          <w:numId w:val="5"/>
+        </w:numPr>
+        <w:suppressAutoHyphens w:val="true"/>
+        <w:spacing w:lineRule="auto" w:line="360" w:before="240" w:after="60"/>
+        <w:jc w:val="both"/>
+        <w:textAlignment w:val="top"/>
+        <w:outlineLvl w:val="0"/>
+        <w:rPr>
+          <w:color w:val="000000"/>
+          <w:sz w:val="28"/>
+          <w:szCs w:val="28"/>
+        </w:rPr>
+      </w:pPr>
+      <w:r>
+        <w:rPr>
+          <w:b w:val="false"/>
+          <w:bCs w:val="false"/>
+        </w:rPr>
       </w:r>
     </w:p>
     <w:p>
@@ -2459,9 +3107,6 @@
           <w:szCs w:val="32"/>
         </w:rPr>
       </w:r>
-      <w:bookmarkStart w:id="4" w:name="_GoBack"/>
-      <w:bookmarkStart w:id="5" w:name="_GoBack"/>
-      <w:bookmarkEnd w:id="5"/>
       <w:r>
         <w:br w:type="page"/>
       </w:r>
@@ -2481,76 +3126,36 @@
         <w:textAlignment w:val="top"/>
         <w:rPr/>
       </w:pPr>
-      <w:bookmarkStart w:id="6" w:name="_Toc62168174"/>
-      <w:r>
-        <w:rPr/>
-        <w:t>GIẢI THÍCH</w:t>
-      </w:r>
-      <w:bookmarkEnd w:id="6"/>
+      <w:bookmarkStart w:id="1" w:name="_Toc62168174"/>
+      <w:r>
+        <w:rPr/>
+        <w:t>K</w:t>
+      </w:r>
+      <w:bookmarkEnd w:id="1"/>
+      <w:r>
+        <w:rPr/>
+        <w:t>ẾT LUẬN</w:t>
+      </w:r>
     </w:p>
     <w:p>
       <w:pPr>
         <w:pStyle w:val="Normal"/>
-        <w:rPr>
-          <w:rFonts w:ascii="Times New Roman" w:hAnsi="Times New Roman" w:eastAsia="" w:cs="" w:cstheme="majorBidi" w:eastAsiaTheme="majorEastAsia"/>
-          <w:b/>
-          <w:b/>
-          <w:sz w:val="28"/>
-          <w:szCs w:val="32"/>
-        </w:rPr>
-      </w:pPr>
-      <w:r>
-        <w:rPr>
-          <w:rFonts w:eastAsia="" w:cs="" w:cstheme="majorBidi" w:eastAsiaTheme="majorEastAsia" w:ascii="Times New Roman" w:hAnsi="Times New Roman"/>
-          <w:b/>
-          <w:sz w:val="28"/>
-          <w:szCs w:val="32"/>
-        </w:rPr>
-      </w:r>
-      <w:r>
-        <w:br w:type="page"/>
-      </w:r>
-    </w:p>
-    <w:p>
-      <w:pPr>
-        <w:pStyle w:val="Heading1"/>
-        <w:keepLines w:val="false"/>
         <w:numPr>
           <w:ilvl w:val="0"/>
-          <w:numId w:val="2"/>
+          <w:numId w:val="0"/>
         </w:numPr>
         <w:suppressAutoHyphens w:val="true"/>
         <w:spacing w:lineRule="auto" w:line="360" w:before="0" w:after="60"/>
-        <w:ind w:left="1" w:hanging="3"/>
-        <w:jc w:val="center"/>
+        <w:ind w:left="0" w:hanging="0"/>
+        <w:jc w:val="left"/>
         <w:textAlignment w:val="top"/>
         <w:rPr/>
       </w:pPr>
-      <w:bookmarkStart w:id="7" w:name="_Toc62168175"/>
-      <w:r>
-        <w:rPr/>
-        <w:t>KẾT LUẬN</w:t>
-      </w:r>
-      <w:bookmarkEnd w:id="7"/>
-    </w:p>
-    <w:p>
-      <w:pPr>
-        <w:pStyle w:val="Normal"/>
-        <w:rPr>
-          <w:rFonts w:ascii="Times New Roman" w:hAnsi="Times New Roman" w:eastAsia="" w:cs="" w:cstheme="majorBidi" w:eastAsiaTheme="majorEastAsia"/>
-          <w:b/>
-          <w:b/>
-          <w:sz w:val="28"/>
-          <w:szCs w:val="32"/>
-        </w:rPr>
-      </w:pPr>
-      <w:r>
-        <w:rPr>
-          <w:rFonts w:eastAsia="" w:cs="" w:cstheme="majorBidi" w:eastAsiaTheme="majorEastAsia" w:ascii="Times New Roman" w:hAnsi="Times New Roman"/>
-          <w:b/>
-          <w:sz w:val="28"/>
-          <w:szCs w:val="32"/>
-        </w:rPr>
+      <w:bookmarkStart w:id="2" w:name="_Toc62168175"/>
+      <w:bookmarkEnd w:id="2"/>
+      <w:r>
+        <w:rPr/>
+        <w:t>So Sánh RDBMS với HBase</w:t>
       </w:r>
       <w:r>
         <w:br w:type="page"/>
@@ -2562,12 +3167,12 @@
         <w:jc w:val="center"/>
         <w:rPr/>
       </w:pPr>
-      <w:bookmarkStart w:id="8" w:name="_Toc62168176"/>
+      <w:bookmarkStart w:id="3" w:name="_Toc62168176"/>
       <w:r>
         <w:rPr/>
         <w:t>DANH MỤC TÀI LIỆU THAM KHẢO</w:t>
       </w:r>
-      <w:bookmarkEnd w:id="8"/>
+      <w:bookmarkEnd w:id="3"/>
     </w:p>
     <w:p>
       <w:pPr>
@@ -2614,7 +3219,7 @@
         <w:docPartGallery w:val="Page Numbers (Bottom of Page)"/>
         <w:docPartUnique w:val="true"/>
       </w:docPartObj>
-      <w:id w:val="1456200079"/>
+      <w:id w:val="1149506666"/>
     </w:sdtPr>
     <w:sdtContent>
       <w:p>
@@ -2666,7 +3271,7 @@
         <w:docPartGallery w:val="Page Numbers (Bottom of Page)"/>
         <w:docPartUnique w:val="true"/>
       </w:docPartObj>
-      <w:id w:val="1498936765"/>
+      <w:id w:val="703086688"/>
     </w:sdtPr>
     <w:sdtContent>
       <w:p>
@@ -2737,6 +3342,8 @@
       </w:pPr>
       <w:rPr>
         <w:rFonts w:ascii="Symbol" w:hAnsi="Symbol" w:cs="Symbol" w:hint="default"/>
+        <w:sz w:val="28"/>
+        <w:rFonts w:cs="Symbol"/>
       </w:rPr>
     </w:lvl>
     <w:lvl w:ilvl="1">
@@ -2762,6 +3369,7 @@
       </w:pPr>
       <w:rPr>
         <w:rFonts w:ascii="Wingdings" w:hAnsi="Wingdings" w:cs="Wingdings" w:hint="default"/>
+        <w:rFonts w:cs="Wingdings"/>
       </w:rPr>
     </w:lvl>
     <w:lvl w:ilvl="3">
@@ -2774,6 +3382,7 @@
       </w:pPr>
       <w:rPr>
         <w:rFonts w:ascii="Symbol" w:hAnsi="Symbol" w:cs="Symbol" w:hint="default"/>
+        <w:rFonts w:cs="Symbol"/>
       </w:rPr>
     </w:lvl>
     <w:lvl w:ilvl="4">
@@ -2799,6 +3408,7 @@
       </w:pPr>
       <w:rPr>
         <w:rFonts w:ascii="Wingdings" w:hAnsi="Wingdings" w:cs="Wingdings" w:hint="default"/>
+        <w:rFonts w:cs="Wingdings"/>
       </w:rPr>
     </w:lvl>
     <w:lvl w:ilvl="6">
@@ -2811,6 +3421,7 @@
       </w:pPr>
       <w:rPr>
         <w:rFonts w:ascii="Symbol" w:hAnsi="Symbol" w:cs="Symbol" w:hint="default"/>
+        <w:rFonts w:cs="Symbol"/>
       </w:rPr>
     </w:lvl>
     <w:lvl w:ilvl="7">
@@ -2836,6 +3447,7 @@
       </w:pPr>
       <w:rPr>
         <w:rFonts w:ascii="Wingdings" w:hAnsi="Wingdings" w:cs="Wingdings" w:hint="default"/>
+        <w:rFonts w:cs="Wingdings"/>
       </w:rPr>
     </w:lvl>
   </w:abstractNum>
@@ -2891,6 +3503,8 @@
         <w:vertAlign w:val="baseline"/>
         <w:position w:val="0"/>
         <w:sz w:val="22"/>
+        <w:sz w:val="22"/>
+        <w:b w:val="false"/>
       </w:rPr>
     </w:lvl>
     <w:lvl w:ilvl="3">
@@ -2904,6 +3518,7 @@
       <w:rPr>
         <w:vertAlign w:val="baseline"/>
         <w:position w:val="0"/>
+        <w:sz w:val="22"/>
         <w:sz w:val="22"/>
       </w:rPr>
     </w:lvl>
@@ -2919,6 +3534,7 @@
         <w:vertAlign w:val="baseline"/>
         <w:position w:val="0"/>
         <w:sz w:val="22"/>
+        <w:sz w:val="22"/>
       </w:rPr>
     </w:lvl>
     <w:lvl w:ilvl="5">
@@ -2932,6 +3548,7 @@
       <w:rPr>
         <w:vertAlign w:val="baseline"/>
         <w:position w:val="0"/>
+        <w:sz w:val="22"/>
         <w:sz w:val="22"/>
       </w:rPr>
     </w:lvl>
@@ -2947,6 +3564,7 @@
         <w:vertAlign w:val="baseline"/>
         <w:position w:val="0"/>
         <w:sz w:val="22"/>
+        <w:sz w:val="22"/>
       </w:rPr>
     </w:lvl>
     <w:lvl w:ilvl="7">
@@ -2960,6 +3578,7 @@
       <w:rPr>
         <w:vertAlign w:val="baseline"/>
         <w:position w:val="0"/>
+        <w:sz w:val="22"/>
         <w:sz w:val="22"/>
       </w:rPr>
     </w:lvl>
@@ -2975,10 +3594,450 @@
         <w:vertAlign w:val="baseline"/>
         <w:position w:val="0"/>
         <w:sz w:val="22"/>
+        <w:sz w:val="22"/>
       </w:rPr>
     </w:lvl>
   </w:abstractNum>
   <w:abstractNum w:abstractNumId="3">
+    <w:lvl w:ilvl="0">
+      <w:start w:val="1"/>
+      <w:numFmt w:val="bullet"/>
+      <w:lvlText w:val=""/>
+      <w:lvlJc w:val="left"/>
+      <w:pPr>
+        <w:tabs>
+          <w:tab w:val="num" w:pos="358"/>
+        </w:tabs>
+        <w:ind w:left="358" w:hanging="360"/>
+      </w:pPr>
+      <w:rPr>
+        <w:rFonts w:ascii="Symbol" w:hAnsi="Symbol" w:cs="Symbol" w:hint="default"/>
+        <w:b w:val="false"/>
+        <w:rFonts w:cs="OpenSymbol"/>
+      </w:rPr>
+    </w:lvl>
+    <w:lvl w:ilvl="1">
+      <w:start w:val="1"/>
+      <w:numFmt w:val="bullet"/>
+      <w:lvlText w:val="◦"/>
+      <w:lvlJc w:val="left"/>
+      <w:pPr>
+        <w:tabs>
+          <w:tab w:val="num" w:pos="718"/>
+        </w:tabs>
+        <w:ind w:left="718" w:hanging="360"/>
+      </w:pPr>
+      <w:rPr>
+        <w:rFonts w:ascii="OpenSymbol" w:hAnsi="OpenSymbol" w:cs="OpenSymbol" w:hint="default"/>
+        <w:rFonts w:cs="OpenSymbol"/>
+      </w:rPr>
+    </w:lvl>
+    <w:lvl w:ilvl="2">
+      <w:start w:val="1"/>
+      <w:numFmt w:val="bullet"/>
+      <w:lvlText w:val="▪"/>
+      <w:lvlJc w:val="left"/>
+      <w:pPr>
+        <w:tabs>
+          <w:tab w:val="num" w:pos="1078"/>
+        </w:tabs>
+        <w:ind w:left="1078" w:hanging="360"/>
+      </w:pPr>
+      <w:rPr>
+        <w:rFonts w:ascii="OpenSymbol" w:hAnsi="OpenSymbol" w:cs="OpenSymbol" w:hint="default"/>
+        <w:rFonts w:cs="OpenSymbol"/>
+      </w:rPr>
+    </w:lvl>
+    <w:lvl w:ilvl="3">
+      <w:start w:val="1"/>
+      <w:numFmt w:val="bullet"/>
+      <w:lvlText w:val=""/>
+      <w:lvlJc w:val="left"/>
+      <w:pPr>
+        <w:tabs>
+          <w:tab w:val="num" w:pos="1438"/>
+        </w:tabs>
+        <w:ind w:left="1438" w:hanging="360"/>
+      </w:pPr>
+      <w:rPr>
+        <w:rFonts w:ascii="Symbol" w:hAnsi="Symbol" w:cs="Symbol" w:hint="default"/>
+        <w:rFonts w:cs="OpenSymbol"/>
+      </w:rPr>
+    </w:lvl>
+    <w:lvl w:ilvl="4">
+      <w:start w:val="1"/>
+      <w:numFmt w:val="bullet"/>
+      <w:lvlText w:val="◦"/>
+      <w:lvlJc w:val="left"/>
+      <w:pPr>
+        <w:tabs>
+          <w:tab w:val="num" w:pos="1798"/>
+        </w:tabs>
+        <w:ind w:left="1798" w:hanging="360"/>
+      </w:pPr>
+      <w:rPr>
+        <w:rFonts w:ascii="OpenSymbol" w:hAnsi="OpenSymbol" w:cs="OpenSymbol" w:hint="default"/>
+        <w:rFonts w:cs="OpenSymbol"/>
+      </w:rPr>
+    </w:lvl>
+    <w:lvl w:ilvl="5">
+      <w:start w:val="1"/>
+      <w:numFmt w:val="bullet"/>
+      <w:lvlText w:val="▪"/>
+      <w:lvlJc w:val="left"/>
+      <w:pPr>
+        <w:tabs>
+          <w:tab w:val="num" w:pos="2158"/>
+        </w:tabs>
+        <w:ind w:left="2158" w:hanging="360"/>
+      </w:pPr>
+      <w:rPr>
+        <w:rFonts w:ascii="OpenSymbol" w:hAnsi="OpenSymbol" w:cs="OpenSymbol" w:hint="default"/>
+        <w:rFonts w:cs="OpenSymbol"/>
+      </w:rPr>
+    </w:lvl>
+    <w:lvl w:ilvl="6">
+      <w:start w:val="1"/>
+      <w:numFmt w:val="bullet"/>
+      <w:lvlText w:val=""/>
+      <w:lvlJc w:val="left"/>
+      <w:pPr>
+        <w:tabs>
+          <w:tab w:val="num" w:pos="2518"/>
+        </w:tabs>
+        <w:ind w:left="2518" w:hanging="360"/>
+      </w:pPr>
+      <w:rPr>
+        <w:rFonts w:ascii="Symbol" w:hAnsi="Symbol" w:cs="Symbol" w:hint="default"/>
+        <w:rFonts w:cs="OpenSymbol"/>
+      </w:rPr>
+    </w:lvl>
+    <w:lvl w:ilvl="7">
+      <w:start w:val="1"/>
+      <w:numFmt w:val="bullet"/>
+      <w:lvlText w:val="◦"/>
+      <w:lvlJc w:val="left"/>
+      <w:pPr>
+        <w:tabs>
+          <w:tab w:val="num" w:pos="2878"/>
+        </w:tabs>
+        <w:ind w:left="2878" w:hanging="360"/>
+      </w:pPr>
+      <w:rPr>
+        <w:rFonts w:ascii="OpenSymbol" w:hAnsi="OpenSymbol" w:cs="OpenSymbol" w:hint="default"/>
+        <w:rFonts w:cs="OpenSymbol"/>
+      </w:rPr>
+    </w:lvl>
+    <w:lvl w:ilvl="8">
+      <w:start w:val="1"/>
+      <w:numFmt w:val="bullet"/>
+      <w:lvlText w:val="▪"/>
+      <w:lvlJc w:val="left"/>
+      <w:pPr>
+        <w:tabs>
+          <w:tab w:val="num" w:pos="3238"/>
+        </w:tabs>
+        <w:ind w:left="3238" w:hanging="360"/>
+      </w:pPr>
+      <w:rPr>
+        <w:rFonts w:ascii="OpenSymbol" w:hAnsi="OpenSymbol" w:cs="OpenSymbol" w:hint="default"/>
+        <w:rFonts w:cs="OpenSymbol"/>
+      </w:rPr>
+    </w:lvl>
+  </w:abstractNum>
+  <w:abstractNum w:abstractNumId="4">
+    <w:lvl w:ilvl="0">
+      <w:start w:val="1"/>
+      <w:numFmt w:val="bullet"/>
+      <w:lvlText w:val=""/>
+      <w:lvlJc w:val="left"/>
+      <w:pPr>
+        <w:tabs>
+          <w:tab w:val="num" w:pos="-2"/>
+        </w:tabs>
+        <w:ind w:left="-2" w:hanging="360"/>
+      </w:pPr>
+      <w:rPr>
+        <w:rFonts w:ascii="Symbol" w:hAnsi="Symbol" w:cs="Symbol" w:hint="default"/>
+        <w:rFonts w:cs="OpenSymbol"/>
+      </w:rPr>
+    </w:lvl>
+    <w:lvl w:ilvl="1">
+      <w:start w:val="1"/>
+      <w:numFmt w:val="bullet"/>
+      <w:lvlText w:val="◦"/>
+      <w:lvlJc w:val="left"/>
+      <w:pPr>
+        <w:tabs>
+          <w:tab w:val="num" w:pos="358"/>
+        </w:tabs>
+        <w:ind w:left="358" w:hanging="360"/>
+      </w:pPr>
+      <w:rPr>
+        <w:rFonts w:ascii="OpenSymbol" w:hAnsi="OpenSymbol" w:cs="OpenSymbol" w:hint="default"/>
+        <w:rFonts w:cs="OpenSymbol"/>
+      </w:rPr>
+    </w:lvl>
+    <w:lvl w:ilvl="2">
+      <w:start w:val="1"/>
+      <w:numFmt w:val="bullet"/>
+      <w:lvlText w:val="▪"/>
+      <w:lvlJc w:val="left"/>
+      <w:pPr>
+        <w:tabs>
+          <w:tab w:val="num" w:pos="718"/>
+        </w:tabs>
+        <w:ind w:left="718" w:hanging="360"/>
+      </w:pPr>
+      <w:rPr>
+        <w:rFonts w:ascii="OpenSymbol" w:hAnsi="OpenSymbol" w:cs="OpenSymbol" w:hint="default"/>
+        <w:rFonts w:cs="OpenSymbol"/>
+      </w:rPr>
+    </w:lvl>
+    <w:lvl w:ilvl="3">
+      <w:start w:val="1"/>
+      <w:numFmt w:val="bullet"/>
+      <w:lvlText w:val=""/>
+      <w:lvlJc w:val="left"/>
+      <w:pPr>
+        <w:tabs>
+          <w:tab w:val="num" w:pos="1078"/>
+        </w:tabs>
+        <w:ind w:left="1078" w:hanging="360"/>
+      </w:pPr>
+      <w:rPr>
+        <w:rFonts w:ascii="Symbol" w:hAnsi="Symbol" w:cs="Symbol" w:hint="default"/>
+        <w:rFonts w:cs="OpenSymbol"/>
+      </w:rPr>
+    </w:lvl>
+    <w:lvl w:ilvl="4">
+      <w:start w:val="1"/>
+      <w:numFmt w:val="bullet"/>
+      <w:lvlText w:val="◦"/>
+      <w:lvlJc w:val="left"/>
+      <w:pPr>
+        <w:tabs>
+          <w:tab w:val="num" w:pos="1438"/>
+        </w:tabs>
+        <w:ind w:left="1438" w:hanging="360"/>
+      </w:pPr>
+      <w:rPr>
+        <w:rFonts w:ascii="OpenSymbol" w:hAnsi="OpenSymbol" w:cs="OpenSymbol" w:hint="default"/>
+        <w:rFonts w:cs="OpenSymbol"/>
+      </w:rPr>
+    </w:lvl>
+    <w:lvl w:ilvl="5">
+      <w:start w:val="1"/>
+      <w:numFmt w:val="bullet"/>
+      <w:lvlText w:val="▪"/>
+      <w:lvlJc w:val="left"/>
+      <w:pPr>
+        <w:tabs>
+          <w:tab w:val="num" w:pos="1798"/>
+        </w:tabs>
+        <w:ind w:left="1798" w:hanging="360"/>
+      </w:pPr>
+      <w:rPr>
+        <w:rFonts w:ascii="OpenSymbol" w:hAnsi="OpenSymbol" w:cs="OpenSymbol" w:hint="default"/>
+        <w:rFonts w:cs="OpenSymbol"/>
+      </w:rPr>
+    </w:lvl>
+    <w:lvl w:ilvl="6">
+      <w:start w:val="1"/>
+      <w:numFmt w:val="bullet"/>
+      <w:lvlText w:val=""/>
+      <w:lvlJc w:val="left"/>
+      <w:pPr>
+        <w:tabs>
+          <w:tab w:val="num" w:pos="2158"/>
+        </w:tabs>
+        <w:ind w:left="2158" w:hanging="360"/>
+      </w:pPr>
+      <w:rPr>
+        <w:rFonts w:ascii="Symbol" w:hAnsi="Symbol" w:cs="Symbol" w:hint="default"/>
+        <w:rFonts w:cs="OpenSymbol"/>
+      </w:rPr>
+    </w:lvl>
+    <w:lvl w:ilvl="7">
+      <w:start w:val="1"/>
+      <w:numFmt w:val="bullet"/>
+      <w:lvlText w:val="◦"/>
+      <w:lvlJc w:val="left"/>
+      <w:pPr>
+        <w:tabs>
+          <w:tab w:val="num" w:pos="2518"/>
+        </w:tabs>
+        <w:ind w:left="2518" w:hanging="360"/>
+      </w:pPr>
+      <w:rPr>
+        <w:rFonts w:ascii="OpenSymbol" w:hAnsi="OpenSymbol" w:cs="OpenSymbol" w:hint="default"/>
+        <w:rFonts w:cs="OpenSymbol"/>
+      </w:rPr>
+    </w:lvl>
+    <w:lvl w:ilvl="8">
+      <w:start w:val="1"/>
+      <w:numFmt w:val="bullet"/>
+      <w:lvlText w:val="▪"/>
+      <w:lvlJc w:val="left"/>
+      <w:pPr>
+        <w:tabs>
+          <w:tab w:val="num" w:pos="2878"/>
+        </w:tabs>
+        <w:ind w:left="2878" w:hanging="360"/>
+      </w:pPr>
+      <w:rPr>
+        <w:rFonts w:ascii="OpenSymbol" w:hAnsi="OpenSymbol" w:cs="OpenSymbol" w:hint="default"/>
+        <w:rFonts w:cs="OpenSymbol"/>
+      </w:rPr>
+    </w:lvl>
+  </w:abstractNum>
+  <w:abstractNum w:abstractNumId="5">
+    <w:lvl w:ilvl="0">
+      <w:start w:val="1"/>
+      <w:numFmt w:val="bullet"/>
+      <w:lvlText w:val=""/>
+      <w:lvlJc w:val="left"/>
+      <w:pPr>
+        <w:tabs>
+          <w:tab w:val="num" w:pos="180"/>
+        </w:tabs>
+        <w:ind w:left="180" w:hanging="360"/>
+      </w:pPr>
+      <w:rPr>
+        <w:rFonts w:ascii="Symbol" w:hAnsi="Symbol" w:cs="Symbol" w:hint="default"/>
+        <w:rFonts w:cs="OpenSymbol"/>
+      </w:rPr>
+    </w:lvl>
+    <w:lvl w:ilvl="1">
+      <w:start w:val="1"/>
+      <w:numFmt w:val="bullet"/>
+      <w:lvlText w:val="◦"/>
+      <w:lvlJc w:val="left"/>
+      <w:pPr>
+        <w:tabs>
+          <w:tab w:val="num" w:pos="540"/>
+        </w:tabs>
+        <w:ind w:left="540" w:hanging="360"/>
+      </w:pPr>
+      <w:rPr>
+        <w:rFonts w:ascii="OpenSymbol" w:hAnsi="OpenSymbol" w:cs="OpenSymbol" w:hint="default"/>
+        <w:rFonts w:cs="OpenSymbol"/>
+      </w:rPr>
+    </w:lvl>
+    <w:lvl w:ilvl="2">
+      <w:start w:val="1"/>
+      <w:numFmt w:val="bullet"/>
+      <w:lvlText w:val="▪"/>
+      <w:lvlJc w:val="left"/>
+      <w:pPr>
+        <w:tabs>
+          <w:tab w:val="num" w:pos="900"/>
+        </w:tabs>
+        <w:ind w:left="900" w:hanging="360"/>
+      </w:pPr>
+      <w:rPr>
+        <w:rFonts w:ascii="OpenSymbol" w:hAnsi="OpenSymbol" w:cs="OpenSymbol" w:hint="default"/>
+        <w:rFonts w:cs="OpenSymbol"/>
+      </w:rPr>
+    </w:lvl>
+    <w:lvl w:ilvl="3">
+      <w:start w:val="1"/>
+      <w:numFmt w:val="bullet"/>
+      <w:lvlText w:val=""/>
+      <w:lvlJc w:val="left"/>
+      <w:pPr>
+        <w:tabs>
+          <w:tab w:val="num" w:pos="1260"/>
+        </w:tabs>
+        <w:ind w:left="1260" w:hanging="360"/>
+      </w:pPr>
+      <w:rPr>
+        <w:rFonts w:ascii="Symbol" w:hAnsi="Symbol" w:cs="Symbol" w:hint="default"/>
+        <w:rFonts w:cs="OpenSymbol"/>
+      </w:rPr>
+    </w:lvl>
+    <w:lvl w:ilvl="4">
+      <w:start w:val="1"/>
+      <w:numFmt w:val="bullet"/>
+      <w:lvlText w:val="◦"/>
+      <w:lvlJc w:val="left"/>
+      <w:pPr>
+        <w:tabs>
+          <w:tab w:val="num" w:pos="1620"/>
+        </w:tabs>
+        <w:ind w:left="1620" w:hanging="360"/>
+      </w:pPr>
+      <w:rPr>
+        <w:rFonts w:ascii="OpenSymbol" w:hAnsi="OpenSymbol" w:cs="OpenSymbol" w:hint="default"/>
+        <w:rFonts w:cs="OpenSymbol"/>
+      </w:rPr>
+    </w:lvl>
+    <w:lvl w:ilvl="5">
+      <w:start w:val="1"/>
+      <w:numFmt w:val="bullet"/>
+      <w:lvlText w:val="▪"/>
+      <w:lvlJc w:val="left"/>
+      <w:pPr>
+        <w:tabs>
+          <w:tab w:val="num" w:pos="1980"/>
+        </w:tabs>
+        <w:ind w:left="1980" w:hanging="360"/>
+      </w:pPr>
+      <w:rPr>
+        <w:rFonts w:ascii="OpenSymbol" w:hAnsi="OpenSymbol" w:cs="OpenSymbol" w:hint="default"/>
+        <w:rFonts w:cs="OpenSymbol"/>
+      </w:rPr>
+    </w:lvl>
+    <w:lvl w:ilvl="6">
+      <w:start w:val="1"/>
+      <w:numFmt w:val="bullet"/>
+      <w:lvlText w:val=""/>
+      <w:lvlJc w:val="left"/>
+      <w:pPr>
+        <w:tabs>
+          <w:tab w:val="num" w:pos="2340"/>
+        </w:tabs>
+        <w:ind w:left="2340" w:hanging="360"/>
+      </w:pPr>
+      <w:rPr>
+        <w:rFonts w:ascii="Symbol" w:hAnsi="Symbol" w:cs="Symbol" w:hint="default"/>
+        <w:rFonts w:cs="OpenSymbol"/>
+      </w:rPr>
+    </w:lvl>
+    <w:lvl w:ilvl="7">
+      <w:start w:val="1"/>
+      <w:numFmt w:val="bullet"/>
+      <w:lvlText w:val="◦"/>
+      <w:lvlJc w:val="left"/>
+      <w:pPr>
+        <w:tabs>
+          <w:tab w:val="num" w:pos="2700"/>
+        </w:tabs>
+        <w:ind w:left="2700" w:hanging="360"/>
+      </w:pPr>
+      <w:rPr>
+        <w:rFonts w:ascii="OpenSymbol" w:hAnsi="OpenSymbol" w:cs="OpenSymbol" w:hint="default"/>
+        <w:rFonts w:cs="OpenSymbol"/>
+      </w:rPr>
+    </w:lvl>
+    <w:lvl w:ilvl="8">
+      <w:start w:val="1"/>
+      <w:numFmt w:val="bullet"/>
+      <w:lvlText w:val="▪"/>
+      <w:lvlJc w:val="left"/>
+      <w:pPr>
+        <w:tabs>
+          <w:tab w:val="num" w:pos="3060"/>
+        </w:tabs>
+        <w:ind w:left="3060" w:hanging="360"/>
+      </w:pPr>
+      <w:rPr>
+        <w:rFonts w:ascii="OpenSymbol" w:hAnsi="OpenSymbol" w:cs="OpenSymbol" w:hint="default"/>
+        <w:rFonts w:cs="OpenSymbol"/>
+      </w:rPr>
+    </w:lvl>
+  </w:abstractNum>
+  <w:abstractNum w:abstractNumId="6">
     <w:lvl w:ilvl="0">
       <w:start w:val="1"/>
       <w:numFmt w:val="none"/>
@@ -3079,6 +4138,15 @@
   <w:num w:numId="3">
     <w:abstractNumId w:val="3"/>
   </w:num>
+  <w:num w:numId="4">
+    <w:abstractNumId w:val="4"/>
+  </w:num>
+  <w:num w:numId="5">
+    <w:abstractNumId w:val="5"/>
+  </w:num>
+  <w:num w:numId="6">
+    <w:abstractNumId w:val="6"/>
+  </w:num>
 </w:numbering>
 </file>
 
@@ -3088,7 +4156,6 @@
     <w:rPrDefault>
       <w:rPr>
         <w:rFonts w:ascii="Calibri" w:hAnsi="Calibri" w:eastAsia="Calibri" w:cs="" w:asciiTheme="minorHAnsi" w:cstheme="minorBidi" w:eastAsiaTheme="minorHAnsi" w:hAnsiTheme="minorHAnsi"/>
-        <w:sz w:val="22"/>
         <w:szCs w:val="22"/>
         <w:lang w:val="en-US" w:eastAsia="en-US" w:bidi="ar-SA"/>
       </w:rPr>
@@ -3786,6 +4853,7 @@
     <w:rPr>
       <w:position w:val="0"/>
       <w:sz w:val="22"/>
+      <w:sz w:val="22"/>
       <w:vertAlign w:val="baseline"/>
     </w:rPr>
   </w:style>
@@ -3795,6 +4863,7 @@
     <w:rPr>
       <w:position w:val="0"/>
       <w:sz w:val="22"/>
+      <w:sz w:val="22"/>
       <w:vertAlign w:val="baseline"/>
     </w:rPr>
   </w:style>
@@ -3804,6 +4873,7 @@
     <w:rPr>
       <w:position w:val="0"/>
       <w:sz w:val="22"/>
+      <w:sz w:val="22"/>
       <w:vertAlign w:val="baseline"/>
     </w:rPr>
   </w:style>
@@ -3813,6 +4883,7 @@
     <w:rPr>
       <w:position w:val="0"/>
       <w:sz w:val="22"/>
+      <w:sz w:val="22"/>
       <w:vertAlign w:val="baseline"/>
     </w:rPr>
   </w:style>
@@ -3822,6 +4893,7 @@
     <w:rPr>
       <w:position w:val="0"/>
       <w:sz w:val="22"/>
+      <w:sz w:val="22"/>
       <w:vertAlign w:val="baseline"/>
     </w:rPr>
   </w:style>
@@ -3831,6 +4903,7 @@
     <w:rPr>
       <w:position w:val="0"/>
       <w:sz w:val="22"/>
+      <w:sz w:val="22"/>
       <w:vertAlign w:val="baseline"/>
     </w:rPr>
   </w:style>
@@ -3840,11 +4913,415 @@
     <w:rPr>
       <w:position w:val="0"/>
       <w:sz w:val="22"/>
+      <w:sz w:val="22"/>
       <w:vertAlign w:val="baseline"/>
     </w:rPr>
   </w:style>
   <w:style w:type="character" w:styleId="IndexLink">
     <w:name w:val="Index Link"/>
+    <w:qFormat/>
+    <w:rPr/>
+  </w:style>
+  <w:style w:type="character" w:styleId="ListLabel13">
+    <w:name w:val="ListLabel 13"/>
+    <w:qFormat/>
+    <w:rPr>
+      <w:rFonts w:ascii="Times New Roman" w:hAnsi="Times New Roman" w:cs="Symbol"/>
+      <w:sz w:val="28"/>
+    </w:rPr>
+  </w:style>
+  <w:style w:type="character" w:styleId="ListLabel14">
+    <w:name w:val="ListLabel 14"/>
+    <w:qFormat/>
+    <w:rPr>
+      <w:rFonts w:cs="Courier New"/>
+    </w:rPr>
+  </w:style>
+  <w:style w:type="character" w:styleId="ListLabel15">
+    <w:name w:val="ListLabel 15"/>
+    <w:qFormat/>
+    <w:rPr>
+      <w:rFonts w:cs="Wingdings"/>
+    </w:rPr>
+  </w:style>
+  <w:style w:type="character" w:styleId="ListLabel16">
+    <w:name w:val="ListLabel 16"/>
+    <w:qFormat/>
+    <w:rPr>
+      <w:rFonts w:cs="Symbol"/>
+    </w:rPr>
+  </w:style>
+  <w:style w:type="character" w:styleId="ListLabel17">
+    <w:name w:val="ListLabel 17"/>
+    <w:qFormat/>
+    <w:rPr>
+      <w:rFonts w:cs="Courier New"/>
+    </w:rPr>
+  </w:style>
+  <w:style w:type="character" w:styleId="ListLabel18">
+    <w:name w:val="ListLabel 18"/>
+    <w:qFormat/>
+    <w:rPr>
+      <w:rFonts w:cs="Wingdings"/>
+    </w:rPr>
+  </w:style>
+  <w:style w:type="character" w:styleId="ListLabel19">
+    <w:name w:val="ListLabel 19"/>
+    <w:qFormat/>
+    <w:rPr>
+      <w:rFonts w:cs="Symbol"/>
+    </w:rPr>
+  </w:style>
+  <w:style w:type="character" w:styleId="ListLabel20">
+    <w:name w:val="ListLabel 20"/>
+    <w:qFormat/>
+    <w:rPr>
+      <w:rFonts w:cs="Courier New"/>
+    </w:rPr>
+  </w:style>
+  <w:style w:type="character" w:styleId="ListLabel21">
+    <w:name w:val="ListLabel 21"/>
+    <w:qFormat/>
+    <w:rPr>
+      <w:rFonts w:cs="Wingdings"/>
+    </w:rPr>
+  </w:style>
+  <w:style w:type="character" w:styleId="ListLabel22">
+    <w:name w:val="ListLabel 22"/>
+    <w:qFormat/>
+    <w:rPr>
+      <w:position w:val="0"/>
+      <w:sz w:val="28"/>
+      <w:sz w:val="28"/>
+      <w:szCs w:val="28"/>
+      <w:vertAlign w:val="baseline"/>
+    </w:rPr>
+  </w:style>
+  <w:style w:type="character" w:styleId="ListLabel23">
+    <w:name w:val="ListLabel 23"/>
+    <w:qFormat/>
+    <w:rPr>
+      <w:b/>
+      <w:i w:val="false"/>
+      <w:caps w:val="false"/>
+      <w:smallCaps w:val="false"/>
+      <w:strike w:val="false"/>
+      <w:dstrike w:val="false"/>
+      <w:color w:val="000000"/>
+      <w:position w:val="0"/>
+      <w:sz w:val="28"/>
+      <w:sz w:val="28"/>
+      <w:u w:val="none"/>
+      <w:vertAlign w:val="baseline"/>
+    </w:rPr>
+  </w:style>
+  <w:style w:type="character" w:styleId="ListLabel24">
+    <w:name w:val="ListLabel 24"/>
+    <w:qFormat/>
+    <w:rPr>
+      <w:position w:val="0"/>
+      <w:sz w:val="22"/>
+      <w:sz w:val="22"/>
+      <w:vertAlign w:val="baseline"/>
+    </w:rPr>
+  </w:style>
+  <w:style w:type="character" w:styleId="ListLabel25">
+    <w:name w:val="ListLabel 25"/>
+    <w:qFormat/>
+    <w:rPr>
+      <w:position w:val="0"/>
+      <w:sz w:val="22"/>
+      <w:sz w:val="22"/>
+      <w:vertAlign w:val="baseline"/>
+    </w:rPr>
+  </w:style>
+  <w:style w:type="character" w:styleId="ListLabel26">
+    <w:name w:val="ListLabel 26"/>
+    <w:qFormat/>
+    <w:rPr>
+      <w:position w:val="0"/>
+      <w:sz w:val="22"/>
+      <w:sz w:val="22"/>
+      <w:vertAlign w:val="baseline"/>
+    </w:rPr>
+  </w:style>
+  <w:style w:type="character" w:styleId="ListLabel27">
+    <w:name w:val="ListLabel 27"/>
+    <w:qFormat/>
+    <w:rPr>
+      <w:position w:val="0"/>
+      <w:sz w:val="22"/>
+      <w:sz w:val="22"/>
+      <w:vertAlign w:val="baseline"/>
+    </w:rPr>
+  </w:style>
+  <w:style w:type="character" w:styleId="ListLabel28">
+    <w:name w:val="ListLabel 28"/>
+    <w:qFormat/>
+    <w:rPr>
+      <w:position w:val="0"/>
+      <w:sz w:val="22"/>
+      <w:sz w:val="22"/>
+      <w:vertAlign w:val="baseline"/>
+    </w:rPr>
+  </w:style>
+  <w:style w:type="character" w:styleId="ListLabel29">
+    <w:name w:val="ListLabel 29"/>
+    <w:qFormat/>
+    <w:rPr>
+      <w:position w:val="0"/>
+      <w:sz w:val="22"/>
+      <w:sz w:val="22"/>
+      <w:vertAlign w:val="baseline"/>
+    </w:rPr>
+  </w:style>
+  <w:style w:type="character" w:styleId="ListLabel30">
+    <w:name w:val="ListLabel 30"/>
+    <w:qFormat/>
+    <w:rPr>
+      <w:position w:val="0"/>
+      <w:sz w:val="22"/>
+      <w:sz w:val="22"/>
+      <w:vertAlign w:val="baseline"/>
+    </w:rPr>
+  </w:style>
+  <w:style w:type="character" w:styleId="Bullets">
+    <w:name w:val="Bullets"/>
+    <w:qFormat/>
+    <w:rPr>
+      <w:rFonts w:ascii="OpenSymbol" w:hAnsi="OpenSymbol" w:eastAsia="OpenSymbol" w:cs="OpenSymbol"/>
+    </w:rPr>
+  </w:style>
+  <w:style w:type="character" w:styleId="ListLabel31">
+    <w:name w:val="ListLabel 31"/>
+    <w:qFormat/>
+    <w:rPr>
+      <w:rFonts w:ascii="Times New Roman" w:hAnsi="Times New Roman" w:cs="Symbol"/>
+      <w:sz w:val="28"/>
+    </w:rPr>
+  </w:style>
+  <w:style w:type="character" w:styleId="ListLabel32">
+    <w:name w:val="ListLabel 32"/>
+    <w:qFormat/>
+    <w:rPr>
+      <w:rFonts w:cs="Courier New"/>
+    </w:rPr>
+  </w:style>
+  <w:style w:type="character" w:styleId="ListLabel33">
+    <w:name w:val="ListLabel 33"/>
+    <w:qFormat/>
+    <w:rPr>
+      <w:rFonts w:cs="Wingdings"/>
+    </w:rPr>
+  </w:style>
+  <w:style w:type="character" w:styleId="ListLabel34">
+    <w:name w:val="ListLabel 34"/>
+    <w:qFormat/>
+    <w:rPr>
+      <w:rFonts w:cs="Symbol"/>
+    </w:rPr>
+  </w:style>
+  <w:style w:type="character" w:styleId="ListLabel35">
+    <w:name w:val="ListLabel 35"/>
+    <w:qFormat/>
+    <w:rPr>
+      <w:rFonts w:cs="Courier New"/>
+    </w:rPr>
+  </w:style>
+  <w:style w:type="character" w:styleId="ListLabel36">
+    <w:name w:val="ListLabel 36"/>
+    <w:qFormat/>
+    <w:rPr>
+      <w:rFonts w:cs="Wingdings"/>
+    </w:rPr>
+  </w:style>
+  <w:style w:type="character" w:styleId="ListLabel37">
+    <w:name w:val="ListLabel 37"/>
+    <w:qFormat/>
+    <w:rPr>
+      <w:rFonts w:cs="Symbol"/>
+    </w:rPr>
+  </w:style>
+  <w:style w:type="character" w:styleId="ListLabel38">
+    <w:name w:val="ListLabel 38"/>
+    <w:qFormat/>
+    <w:rPr>
+      <w:rFonts w:cs="Courier New"/>
+    </w:rPr>
+  </w:style>
+  <w:style w:type="character" w:styleId="ListLabel39">
+    <w:name w:val="ListLabel 39"/>
+    <w:qFormat/>
+    <w:rPr>
+      <w:rFonts w:cs="Wingdings"/>
+    </w:rPr>
+  </w:style>
+  <w:style w:type="character" w:styleId="ListLabel40">
+    <w:name w:val="ListLabel 40"/>
+    <w:qFormat/>
+    <w:rPr>
+      <w:position w:val="0"/>
+      <w:sz w:val="28"/>
+      <w:sz w:val="28"/>
+      <w:szCs w:val="28"/>
+      <w:vertAlign w:val="baseline"/>
+    </w:rPr>
+  </w:style>
+  <w:style w:type="character" w:styleId="ListLabel41">
+    <w:name w:val="ListLabel 41"/>
+    <w:qFormat/>
+    <w:rPr>
+      <w:b/>
+      <w:i w:val="false"/>
+      <w:caps w:val="false"/>
+      <w:smallCaps w:val="false"/>
+      <w:strike w:val="false"/>
+      <w:dstrike w:val="false"/>
+      <w:color w:val="000000"/>
+      <w:position w:val="0"/>
+      <w:sz w:val="28"/>
+      <w:sz w:val="28"/>
+      <w:u w:val="none"/>
+      <w:vertAlign w:val="baseline"/>
+    </w:rPr>
+  </w:style>
+  <w:style w:type="character" w:styleId="ListLabel42">
+    <w:name w:val="ListLabel 42"/>
+    <w:qFormat/>
+    <w:rPr>
+      <w:b w:val="false"/>
+      <w:position w:val="0"/>
+      <w:sz w:val="22"/>
+      <w:sz w:val="22"/>
+      <w:vertAlign w:val="baseline"/>
+    </w:rPr>
+  </w:style>
+  <w:style w:type="character" w:styleId="ListLabel43">
+    <w:name w:val="ListLabel 43"/>
+    <w:qFormat/>
+    <w:rPr>
+      <w:position w:val="0"/>
+      <w:sz w:val="22"/>
+      <w:sz w:val="22"/>
+      <w:vertAlign w:val="baseline"/>
+    </w:rPr>
+  </w:style>
+  <w:style w:type="character" w:styleId="ListLabel44">
+    <w:name w:val="ListLabel 44"/>
+    <w:qFormat/>
+    <w:rPr>
+      <w:position w:val="0"/>
+      <w:sz w:val="22"/>
+      <w:sz w:val="22"/>
+      <w:vertAlign w:val="baseline"/>
+    </w:rPr>
+  </w:style>
+  <w:style w:type="character" w:styleId="ListLabel45">
+    <w:name w:val="ListLabel 45"/>
+    <w:qFormat/>
+    <w:rPr>
+      <w:position w:val="0"/>
+      <w:sz w:val="22"/>
+      <w:sz w:val="22"/>
+      <w:vertAlign w:val="baseline"/>
+    </w:rPr>
+  </w:style>
+  <w:style w:type="character" w:styleId="ListLabel46">
+    <w:name w:val="ListLabel 46"/>
+    <w:qFormat/>
+    <w:rPr>
+      <w:position w:val="0"/>
+      <w:sz w:val="22"/>
+      <w:sz w:val="22"/>
+      <w:vertAlign w:val="baseline"/>
+    </w:rPr>
+  </w:style>
+  <w:style w:type="character" w:styleId="ListLabel47">
+    <w:name w:val="ListLabel 47"/>
+    <w:qFormat/>
+    <w:rPr>
+      <w:position w:val="0"/>
+      <w:sz w:val="22"/>
+      <w:sz w:val="22"/>
+      <w:vertAlign w:val="baseline"/>
+    </w:rPr>
+  </w:style>
+  <w:style w:type="character" w:styleId="ListLabel48">
+    <w:name w:val="ListLabel 48"/>
+    <w:qFormat/>
+    <w:rPr>
+      <w:position w:val="0"/>
+      <w:sz w:val="22"/>
+      <w:sz w:val="22"/>
+      <w:vertAlign w:val="baseline"/>
+    </w:rPr>
+  </w:style>
+  <w:style w:type="character" w:styleId="ListLabel49">
+    <w:name w:val="ListLabel 49"/>
+    <w:qFormat/>
+    <w:rPr>
+      <w:rFonts w:cs="OpenSymbol"/>
+      <w:b w:val="false"/>
+    </w:rPr>
+  </w:style>
+  <w:style w:type="character" w:styleId="ListLabel50">
+    <w:name w:val="ListLabel 50"/>
+    <w:qFormat/>
+    <w:rPr>
+      <w:rFonts w:cs="OpenSymbol"/>
+    </w:rPr>
+  </w:style>
+  <w:style w:type="character" w:styleId="ListLabel51">
+    <w:name w:val="ListLabel 51"/>
+    <w:qFormat/>
+    <w:rPr>
+      <w:rFonts w:cs="OpenSymbol"/>
+    </w:rPr>
+  </w:style>
+  <w:style w:type="character" w:styleId="ListLabel52">
+    <w:name w:val="ListLabel 52"/>
+    <w:qFormat/>
+    <w:rPr>
+      <w:rFonts w:cs="OpenSymbol"/>
+    </w:rPr>
+  </w:style>
+  <w:style w:type="character" w:styleId="ListLabel53">
+    <w:name w:val="ListLabel 53"/>
+    <w:qFormat/>
+    <w:rPr>
+      <w:rFonts w:cs="OpenSymbol"/>
+    </w:rPr>
+  </w:style>
+  <w:style w:type="character" w:styleId="ListLabel54">
+    <w:name w:val="ListLabel 54"/>
+    <w:qFormat/>
+    <w:rPr>
+      <w:rFonts w:cs="OpenSymbol"/>
+    </w:rPr>
+  </w:style>
+  <w:style w:type="character" w:styleId="ListLabel55">
+    <w:name w:val="ListLabel 55"/>
+    <w:qFormat/>
+    <w:rPr>
+      <w:rFonts w:cs="OpenSymbol"/>
+    </w:rPr>
+  </w:style>
+  <w:style w:type="character" w:styleId="ListLabel56">
+    <w:name w:val="ListLabel 56"/>
+    <w:qFormat/>
+    <w:rPr>
+      <w:rFonts w:cs="OpenSymbol"/>
+    </w:rPr>
+  </w:style>
+  <w:style w:type="character" w:styleId="ListLabel57">
+    <w:name w:val="ListLabel 57"/>
+    <w:qFormat/>
+    <w:rPr>
+      <w:rFonts w:cs="OpenSymbol"/>
+    </w:rPr>
+  </w:style>
+  <w:style w:type="character" w:styleId="NumberingSymbols">
+    <w:name w:val="Numbering Symbols"/>
     <w:qFormat/>
     <w:rPr/>
   </w:style>

</xml_diff>